<commit_message>
adding to lab7 demo and markdown
</commit_message>
<xml_diff>
--- a/flex_wls.docx
+++ b/flex_wls.docx
@@ -8,24 +8,6 @@
       </w:pPr>
       <w:r>
         <w:t xml:space="preserve"/>
-      </w:r>
-    </w:p>
-    <w:p>
-      <w:pPr>
-        <w:pStyle w:val="TableCaption"/>
-        <w:jc w:val="center"/>
-        <w:keepNext/>
-        <w:pBdr>
-          <w:bottom w:val="none" w:sz="0" w:space="0" w:color="000000"/>
-          <w:top w:val="none" w:sz="0" w:space="0" w:color="000000"/>
-          <w:left w:val="none" w:sz="0" w:space="0" w:color="000000"/>
-          <w:right w:val="none" w:sz="0" w:space="0" w:color="000000"/>
-        </w:pBdr>
-        <w:spacing w:after="60" w:before="60" w:line="240"/>
-        <w:ind w:left="60" w:right="60" w:firstLine="0" w:firstLineChars="0"/>
-      </w:pPr>
-      <w:r>
-        <w:t xml:space="preserve">This is our wicked caption.</w:t>
       </w:r>
     </w:p>
     <w:tbl xmlns:a="http://schemas.openxmlformats.org/drawingml/2006/main" xmlns:pic="http://schemas.openxmlformats.org/drawingml/2006/picture">
@@ -76,15 +58,6 @@
               </w:pBdr>
               <w:spacing w:after="100" w:before="100" w:line="240"/>
               <w:ind w:left="100" w:right="100" w:firstLine="0" w:firstLineChars="0"/>
-              <w:rPr>
-                <w:rFonts w:ascii="Arial" w:hAnsi="Arial" w:eastAsia="Arial" w:cs="Arial"/>
-                <w:i w:val="false"/>
-                <w:b w:val="false"/>
-                <w:u w:val="none"/>
-                <w:sz w:val="22"/>
-                <w:szCs w:val="22"/>
-                <w:color w:val="000000"/>
-              </w:rPr>
             </w:pPr>
             <w:r>
               <w:rPr>
@@ -129,15 +102,6 @@
               </w:pBdr>
               <w:spacing w:after="100" w:before="100" w:line="240"/>
               <w:ind w:left="100" w:right="100" w:firstLine="0" w:firstLineChars="0"/>
-              <w:rPr>
-                <w:rFonts w:ascii="Arial" w:hAnsi="Arial" w:eastAsia="Arial" w:cs="Arial"/>
-                <w:i w:val="false"/>
-                <w:b w:val="false"/>
-                <w:u w:val="none"/>
-                <w:sz w:val="22"/>
-                <w:szCs w:val="22"/>
-                <w:color w:val="000000"/>
-              </w:rPr>
             </w:pPr>
             <w:r>
               <w:rPr>
@@ -182,15 +146,6 @@
               </w:pBdr>
               <w:spacing w:after="100" w:before="100" w:line="240"/>
               <w:ind w:left="100" w:right="100" w:firstLine="0" w:firstLineChars="0"/>
-              <w:rPr>
-                <w:rFonts w:ascii="Arial" w:hAnsi="Arial" w:eastAsia="Arial" w:cs="Arial"/>
-                <w:i w:val="false"/>
-                <w:b w:val="false"/>
-                <w:u w:val="none"/>
-                <w:sz w:val="22"/>
-                <w:szCs w:val="22"/>
-                <w:color w:val="000000"/>
-              </w:rPr>
             </w:pPr>
             <w:r>
               <w:rPr>
@@ -235,15 +190,6 @@
               </w:pBdr>
               <w:spacing w:after="100" w:before="100" w:line="240"/>
               <w:ind w:left="100" w:right="100" w:firstLine="0" w:firstLineChars="0"/>
-              <w:rPr>
-                <w:rFonts w:ascii="Arial" w:hAnsi="Arial" w:eastAsia="Arial" w:cs="Arial"/>
-                <w:i w:val="false"/>
-                <w:b w:val="false"/>
-                <w:u w:val="none"/>
-                <w:sz w:val="22"/>
-                <w:szCs w:val="22"/>
-                <w:color w:val="000000"/>
-              </w:rPr>
             </w:pPr>
             <w:r>
               <w:rPr>
@@ -288,15 +234,6 @@
               </w:pBdr>
               <w:spacing w:after="100" w:before="100" w:line="240"/>
               <w:ind w:left="100" w:right="100" w:firstLine="0" w:firstLineChars="0"/>
-              <w:rPr>
-                <w:rFonts w:ascii="Arial" w:hAnsi="Arial" w:eastAsia="Arial" w:cs="Arial"/>
-                <w:i w:val="false"/>
-                <w:b w:val="false"/>
-                <w:u w:val="none"/>
-                <w:sz w:val="22"/>
-                <w:szCs w:val="22"/>
-                <w:color w:val="000000"/>
-              </w:rPr>
             </w:pPr>
             <w:r>
               <w:rPr>
@@ -347,15 +284,6 @@
               </w:pBdr>
               <w:spacing w:after="100" w:before="100" w:line="240"/>
               <w:ind w:left="100" w:right="100" w:firstLine="0" w:firstLineChars="0"/>
-              <w:rPr>
-                <w:rFonts w:ascii="Arial" w:hAnsi="Arial" w:eastAsia="Arial" w:cs="Arial"/>
-                <w:i w:val="false"/>
-                <w:b w:val="false"/>
-                <w:u w:val="none"/>
-                <w:sz w:val="22"/>
-                <w:szCs w:val="22"/>
-                <w:color w:val="000000"/>
-              </w:rPr>
             </w:pPr>
             <w:r>
               <w:rPr>
@@ -369,19 +297,6 @@
               </w:rPr>
               <w:t xml:space="preserve">(Intercept)</w:t>
             </w:r>
-            <w:r>
-              <w:rPr>
-                <w:rFonts w:ascii="Arial" w:hAnsi="Arial" w:eastAsia="Arial" w:cs="Arial"/>
-                <w:i w:val="false"/>
-                <w:b w:val="false"/>
-                <w:u w:val="none"/>
-                <w:vertAlign w:val="superscript"/>
-                <w:sz w:val="22"/>
-                <w:szCs w:val="22"/>
-                <w:color w:val="000000"/>
-              </w:rPr>
-              <w:t xml:space="preserve">1</w:t>
-            </w:r>
           </w:p>
         </w:tc>
         <w:tc>
@@ -413,15 +328,6 @@
               </w:pBdr>
               <w:spacing w:after="100" w:before="100" w:line="240"/>
               <w:ind w:left="100" w:right="100" w:firstLine="0" w:firstLineChars="0"/>
-              <w:rPr>
-                <w:rFonts w:ascii="Arial" w:hAnsi="Arial" w:eastAsia="Arial" w:cs="Arial"/>
-                <w:i w:val="false"/>
-                <w:b w:val="false"/>
-                <w:u w:val="none"/>
-                <w:sz w:val="22"/>
-                <w:szCs w:val="22"/>
-                <w:color w:val="000000"/>
-              </w:rPr>
             </w:pPr>
             <w:r>
               <w:rPr>
@@ -466,15 +372,6 @@
               </w:pBdr>
               <w:spacing w:after="100" w:before="100" w:line="240"/>
               <w:ind w:left="100" w:right="100" w:firstLine="0" w:firstLineChars="0"/>
-              <w:rPr>
-                <w:rFonts w:ascii="Arial" w:hAnsi="Arial" w:eastAsia="Arial" w:cs="Arial"/>
-                <w:i w:val="false"/>
-                <w:b w:val="false"/>
-                <w:u w:val="none"/>
-                <w:sz w:val="22"/>
-                <w:szCs w:val="22"/>
-                <w:color w:val="000000"/>
-              </w:rPr>
             </w:pPr>
             <w:r>
               <w:rPr>
@@ -519,15 +416,6 @@
               </w:pBdr>
               <w:spacing w:after="100" w:before="100" w:line="240"/>
               <w:ind w:left="100" w:right="100" w:firstLine="0" w:firstLineChars="0"/>
-              <w:rPr>
-                <w:rFonts w:ascii="Arial" w:hAnsi="Arial" w:eastAsia="Arial" w:cs="Arial"/>
-                <w:i w:val="false"/>
-                <w:b w:val="false"/>
-                <w:u w:val="none"/>
-                <w:sz w:val="22"/>
-                <w:szCs w:val="22"/>
-                <w:color w:val="000000"/>
-              </w:rPr>
             </w:pPr>
             <w:r>
               <w:rPr>
@@ -572,15 +460,6 @@
               </w:pBdr>
               <w:spacing w:after="100" w:before="100" w:line="240"/>
               <w:ind w:left="100" w:right="100" w:firstLine="0" w:firstLineChars="0"/>
-              <w:rPr>
-                <w:rFonts w:ascii="Arial" w:hAnsi="Arial" w:eastAsia="Arial" w:cs="Arial"/>
-                <w:i w:val="false"/>
-                <w:b w:val="false"/>
-                <w:u w:val="none"/>
-                <w:sz w:val="22"/>
-                <w:szCs w:val="22"/>
-                <w:color w:val="000000"/>
-              </w:rPr>
             </w:pPr>
             <w:r>
               <w:rPr>
@@ -631,15 +510,6 @@
               </w:pBdr>
               <w:spacing w:after="100" w:before="100" w:line="240"/>
               <w:ind w:left="100" w:right="100" w:firstLine="0" w:firstLineChars="0"/>
-              <w:rPr>
-                <w:rFonts w:ascii="Arial" w:hAnsi="Arial" w:eastAsia="Arial" w:cs="Arial"/>
-                <w:i w:val="false"/>
-                <w:b w:val="false"/>
-                <w:u w:val="none"/>
-                <w:sz w:val="22"/>
-                <w:szCs w:val="22"/>
-                <w:color w:val="000000"/>
-              </w:rPr>
             </w:pPr>
             <w:r>
               <w:rPr>
@@ -684,15 +554,6 @@
               </w:pBdr>
               <w:spacing w:after="100" w:before="100" w:line="240"/>
               <w:ind w:left="100" w:right="100" w:firstLine="0" w:firstLineChars="0"/>
-              <w:rPr>
-                <w:rFonts w:ascii="Arial" w:hAnsi="Arial" w:eastAsia="Arial" w:cs="Arial"/>
-                <w:i w:val="false"/>
-                <w:b w:val="false"/>
-                <w:u w:val="none"/>
-                <w:sz w:val="22"/>
-                <w:szCs w:val="22"/>
-                <w:color w:val="000000"/>
-              </w:rPr>
             </w:pPr>
             <w:r>
               <w:rPr>
@@ -737,15 +598,6 @@
               </w:pBdr>
               <w:spacing w:after="100" w:before="100" w:line="240"/>
               <w:ind w:left="100" w:right="100" w:firstLine="0" w:firstLineChars="0"/>
-              <w:rPr>
-                <w:rFonts w:ascii="Arial" w:hAnsi="Arial" w:eastAsia="Arial" w:cs="Arial"/>
-                <w:i w:val="false"/>
-                <w:b w:val="false"/>
-                <w:u w:val="none"/>
-                <w:sz w:val="22"/>
-                <w:szCs w:val="22"/>
-                <w:color w:val="000000"/>
-              </w:rPr>
             </w:pPr>
             <w:r>
               <w:rPr>
@@ -790,15 +642,6 @@
               </w:pBdr>
               <w:spacing w:after="100" w:before="100" w:line="240"/>
               <w:ind w:left="100" w:right="100" w:firstLine="0" w:firstLineChars="0"/>
-              <w:rPr>
-                <w:rFonts w:ascii="Arial" w:hAnsi="Arial" w:eastAsia="Arial" w:cs="Arial"/>
-                <w:i w:val="false"/>
-                <w:b w:val="false"/>
-                <w:u w:val="none"/>
-                <w:sz w:val="22"/>
-                <w:szCs w:val="22"/>
-                <w:color w:val="000000"/>
-              </w:rPr>
             </w:pPr>
             <w:r>
               <w:rPr>
@@ -843,15 +686,6 @@
               </w:pBdr>
               <w:spacing w:after="100" w:before="100" w:line="240"/>
               <w:ind w:left="100" w:right="100" w:firstLine="0" w:firstLineChars="0"/>
-              <w:rPr>
-                <w:rFonts w:ascii="Arial" w:hAnsi="Arial" w:eastAsia="Arial" w:cs="Arial"/>
-                <w:i w:val="false"/>
-                <w:b w:val="false"/>
-                <w:u w:val="none"/>
-                <w:sz w:val="22"/>
-                <w:szCs w:val="22"/>
-                <w:color w:val="000000"/>
-              </w:rPr>
             </w:pPr>
             <w:r>
               <w:rPr>
@@ -902,15 +736,6 @@
               </w:pBdr>
               <w:spacing w:after="100" w:before="100" w:line="240"/>
               <w:ind w:left="100" w:right="100" w:firstLine="0" w:firstLineChars="0"/>
-              <w:rPr>
-                <w:rFonts w:ascii="Arial" w:hAnsi="Arial" w:eastAsia="Arial" w:cs="Arial"/>
-                <w:i w:val="false"/>
-                <w:b w:val="false"/>
-                <w:u w:val="none"/>
-                <w:sz w:val="22"/>
-                <w:szCs w:val="22"/>
-                <w:color w:val="000000"/>
-              </w:rPr>
             </w:pPr>
             <w:r>
               <w:rPr>
@@ -955,15 +780,6 @@
               </w:pBdr>
               <w:spacing w:after="100" w:before="100" w:line="240"/>
               <w:ind w:left="100" w:right="100" w:firstLine="0" w:firstLineChars="0"/>
-              <w:rPr>
-                <w:rFonts w:ascii="Arial" w:hAnsi="Arial" w:eastAsia="Arial" w:cs="Arial"/>
-                <w:i w:val="false"/>
-                <w:b w:val="false"/>
-                <w:u w:val="none"/>
-                <w:sz w:val="22"/>
-                <w:szCs w:val="22"/>
-                <w:color w:val="000000"/>
-              </w:rPr>
             </w:pPr>
             <w:r>
               <w:rPr>
@@ -1008,15 +824,6 @@
               </w:pBdr>
               <w:spacing w:after="100" w:before="100" w:line="240"/>
               <w:ind w:left="100" w:right="100" w:firstLine="0" w:firstLineChars="0"/>
-              <w:rPr>
-                <w:rFonts w:ascii="Arial" w:hAnsi="Arial" w:eastAsia="Arial" w:cs="Arial"/>
-                <w:i w:val="false"/>
-                <w:b w:val="false"/>
-                <w:u w:val="none"/>
-                <w:sz w:val="22"/>
-                <w:szCs w:val="22"/>
-                <w:color w:val="000000"/>
-              </w:rPr>
             </w:pPr>
             <w:r>
               <w:rPr>
@@ -1061,15 +868,6 @@
               </w:pBdr>
               <w:spacing w:after="100" w:before="100" w:line="240"/>
               <w:ind w:left="100" w:right="100" w:firstLine="0" w:firstLineChars="0"/>
-              <w:rPr>
-                <w:rFonts w:ascii="Arial" w:hAnsi="Arial" w:eastAsia="Arial" w:cs="Arial"/>
-                <w:i w:val="false"/>
-                <w:b w:val="false"/>
-                <w:u w:val="none"/>
-                <w:sz w:val="22"/>
-                <w:szCs w:val="22"/>
-                <w:color w:val="000000"/>
-              </w:rPr>
             </w:pPr>
             <w:r>
               <w:rPr>
@@ -1114,15 +912,6 @@
               </w:pBdr>
               <w:spacing w:after="100" w:before="100" w:line="240"/>
               <w:ind w:left="100" w:right="100" w:firstLine="0" w:firstLineChars="0"/>
-              <w:rPr>
-                <w:rFonts w:ascii="Arial" w:hAnsi="Arial" w:eastAsia="Arial" w:cs="Arial"/>
-                <w:i w:val="false"/>
-                <w:b w:val="false"/>
-                <w:u w:val="none"/>
-                <w:sz w:val="22"/>
-                <w:szCs w:val="22"/>
-                <w:color w:val="000000"/>
-              </w:rPr>
             </w:pPr>
             <w:r>
               <w:rPr>
@@ -1173,15 +962,6 @@
               </w:pBdr>
               <w:spacing w:after="100" w:before="100" w:line="240"/>
               <w:ind w:left="100" w:right="100" w:firstLine="0" w:firstLineChars="0"/>
-              <w:rPr>
-                <w:rFonts w:ascii="Arial" w:hAnsi="Arial" w:eastAsia="Arial" w:cs="Arial"/>
-                <w:i w:val="false"/>
-                <w:b w:val="false"/>
-                <w:u w:val="none"/>
-                <w:sz w:val="22"/>
-                <w:szCs w:val="22"/>
-                <w:color w:val="000000"/>
-              </w:rPr>
             </w:pPr>
             <w:r>
               <w:rPr>
@@ -1226,15 +1006,6 @@
               </w:pBdr>
               <w:spacing w:after="100" w:before="100" w:line="240"/>
               <w:ind w:left="100" w:right="100" w:firstLine="0" w:firstLineChars="0"/>
-              <w:rPr>
-                <w:rFonts w:ascii="Arial" w:hAnsi="Arial" w:eastAsia="Arial" w:cs="Arial"/>
-                <w:i w:val="false"/>
-                <w:b w:val="false"/>
-                <w:u w:val="none"/>
-                <w:sz w:val="22"/>
-                <w:szCs w:val="22"/>
-                <w:color w:val="000000"/>
-              </w:rPr>
             </w:pPr>
             <w:r>
               <w:rPr>
@@ -1279,15 +1050,6 @@
               </w:pBdr>
               <w:spacing w:after="100" w:before="100" w:line="240"/>
               <w:ind w:left="100" w:right="100" w:firstLine="0" w:firstLineChars="0"/>
-              <w:rPr>
-                <w:rFonts w:ascii="Arial" w:hAnsi="Arial" w:eastAsia="Arial" w:cs="Arial"/>
-                <w:i w:val="false"/>
-                <w:b w:val="false"/>
-                <w:u w:val="none"/>
-                <w:sz w:val="22"/>
-                <w:szCs w:val="22"/>
-                <w:color w:val="000000"/>
-              </w:rPr>
             </w:pPr>
             <w:r>
               <w:rPr>
@@ -1332,15 +1094,6 @@
               </w:pBdr>
               <w:spacing w:after="100" w:before="100" w:line="240"/>
               <w:ind w:left="100" w:right="100" w:firstLine="0" w:firstLineChars="0"/>
-              <w:rPr>
-                <w:rFonts w:ascii="Arial" w:hAnsi="Arial" w:eastAsia="Arial" w:cs="Arial"/>
-                <w:i w:val="false"/>
-                <w:b w:val="false"/>
-                <w:u w:val="none"/>
-                <w:sz w:val="22"/>
-                <w:szCs w:val="22"/>
-                <w:color w:val="000000"/>
-              </w:rPr>
             </w:pPr>
             <w:r>
               <w:rPr>
@@ -1385,15 +1138,6 @@
               </w:pBdr>
               <w:spacing w:after="100" w:before="100" w:line="240"/>
               <w:ind w:left="100" w:right="100" w:firstLine="0" w:firstLineChars="0"/>
-              <w:rPr>
-                <w:rFonts w:ascii="Arial" w:hAnsi="Arial" w:eastAsia="Arial" w:cs="Arial"/>
-                <w:i w:val="false"/>
-                <w:b w:val="false"/>
-                <w:u w:val="none"/>
-                <w:sz w:val="22"/>
-                <w:szCs w:val="22"/>
-                <w:color w:val="000000"/>
-              </w:rPr>
             </w:pPr>
             <w:r>
               <w:rPr>
@@ -1444,15 +1188,6 @@
               </w:pBdr>
               <w:spacing w:after="100" w:before="100" w:line="240"/>
               <w:ind w:left="100" w:right="100" w:firstLine="0" w:firstLineChars="0"/>
-              <w:rPr>
-                <w:rFonts w:ascii="Arial" w:hAnsi="Arial" w:eastAsia="Arial" w:cs="Arial"/>
-                <w:i w:val="false"/>
-                <w:b w:val="false"/>
-                <w:u w:val="none"/>
-                <w:sz w:val="22"/>
-                <w:szCs w:val="22"/>
-                <w:color w:val="000000"/>
-              </w:rPr>
             </w:pPr>
             <w:r>
               <w:rPr>
@@ -1497,15 +1232,6 @@
               </w:pBdr>
               <w:spacing w:after="100" w:before="100" w:line="240"/>
               <w:ind w:left="100" w:right="100" w:firstLine="0" w:firstLineChars="0"/>
-              <w:rPr>
-                <w:rFonts w:ascii="Arial" w:hAnsi="Arial" w:eastAsia="Arial" w:cs="Arial"/>
-                <w:i w:val="false"/>
-                <w:b w:val="false"/>
-                <w:u w:val="none"/>
-                <w:sz w:val="22"/>
-                <w:szCs w:val="22"/>
-                <w:color w:val="000000"/>
-              </w:rPr>
             </w:pPr>
             <w:r>
               <w:rPr>
@@ -1550,15 +1276,6 @@
               </w:pBdr>
               <w:spacing w:after="100" w:before="100" w:line="240"/>
               <w:ind w:left="100" w:right="100" w:firstLine="0" w:firstLineChars="0"/>
-              <w:rPr>
-                <w:rFonts w:ascii="Arial" w:hAnsi="Arial" w:eastAsia="Arial" w:cs="Arial"/>
-                <w:i w:val="false"/>
-                <w:b w:val="false"/>
-                <w:u w:val="none"/>
-                <w:sz w:val="22"/>
-                <w:szCs w:val="22"/>
-                <w:color w:val="000000"/>
-              </w:rPr>
             </w:pPr>
             <w:r>
               <w:rPr>
@@ -1603,15 +1320,6 @@
               </w:pBdr>
               <w:spacing w:after="100" w:before="100" w:line="240"/>
               <w:ind w:left="100" w:right="100" w:firstLine="0" w:firstLineChars="0"/>
-              <w:rPr>
-                <w:rFonts w:ascii="Arial" w:hAnsi="Arial" w:eastAsia="Arial" w:cs="Arial"/>
-                <w:i w:val="false"/>
-                <w:b w:val="false"/>
-                <w:u w:val="none"/>
-                <w:sz w:val="22"/>
-                <w:szCs w:val="22"/>
-                <w:color w:val="000000"/>
-              </w:rPr>
             </w:pPr>
             <w:r>
               <w:rPr>
@@ -1656,15 +1364,6 @@
               </w:pBdr>
               <w:spacing w:after="100" w:before="100" w:line="240"/>
               <w:ind w:left="100" w:right="100" w:firstLine="0" w:firstLineChars="0"/>
-              <w:rPr>
-                <w:rFonts w:ascii="Arial" w:hAnsi="Arial" w:eastAsia="Arial" w:cs="Arial"/>
-                <w:i w:val="false"/>
-                <w:b w:val="false"/>
-                <w:u w:val="none"/>
-                <w:sz w:val="22"/>
-                <w:szCs w:val="22"/>
-                <w:color w:val="000000"/>
-              </w:rPr>
             </w:pPr>
             <w:r>
               <w:rPr>
@@ -1715,15 +1414,6 @@
               </w:pBdr>
               <w:spacing w:after="100" w:before="100" w:line="240"/>
               <w:ind w:left="100" w:right="100" w:firstLine="0" w:firstLineChars="0"/>
-              <w:rPr>
-                <w:rFonts w:ascii="Arial" w:hAnsi="Arial" w:eastAsia="Arial" w:cs="Arial"/>
-                <w:i w:val="false"/>
-                <w:b w:val="false"/>
-                <w:u w:val="none"/>
-                <w:sz w:val="22"/>
-                <w:szCs w:val="22"/>
-                <w:color w:val="000000"/>
-              </w:rPr>
             </w:pPr>
             <w:r>
               <w:rPr>
@@ -1768,15 +1458,6 @@
               </w:pBdr>
               <w:spacing w:after="100" w:before="100" w:line="240"/>
               <w:ind w:left="100" w:right="100" w:firstLine="0" w:firstLineChars="0"/>
-              <w:rPr>
-                <w:rFonts w:ascii="Arial" w:hAnsi="Arial" w:eastAsia="Arial" w:cs="Arial"/>
-                <w:i w:val="false"/>
-                <w:b w:val="false"/>
-                <w:u w:val="none"/>
-                <w:sz w:val="22"/>
-                <w:szCs w:val="22"/>
-                <w:color w:val="000000"/>
-              </w:rPr>
             </w:pPr>
             <w:r>
               <w:rPr>
@@ -1821,15 +1502,6 @@
               </w:pBdr>
               <w:spacing w:after="100" w:before="100" w:line="240"/>
               <w:ind w:left="100" w:right="100" w:firstLine="0" w:firstLineChars="0"/>
-              <w:rPr>
-                <w:rFonts w:ascii="Arial" w:hAnsi="Arial" w:eastAsia="Arial" w:cs="Arial"/>
-                <w:i w:val="false"/>
-                <w:b w:val="false"/>
-                <w:u w:val="none"/>
-                <w:sz w:val="22"/>
-                <w:szCs w:val="22"/>
-                <w:color w:val="000000"/>
-              </w:rPr>
             </w:pPr>
             <w:r>
               <w:rPr>
@@ -1874,15 +1546,6 @@
               </w:pBdr>
               <w:spacing w:after="100" w:before="100" w:line="240"/>
               <w:ind w:left="100" w:right="100" w:firstLine="0" w:firstLineChars="0"/>
-              <w:rPr>
-                <w:rFonts w:ascii="Arial" w:hAnsi="Arial" w:eastAsia="Arial" w:cs="Arial"/>
-                <w:i w:val="false"/>
-                <w:b w:val="false"/>
-                <w:u w:val="none"/>
-                <w:sz w:val="22"/>
-                <w:szCs w:val="22"/>
-                <w:color w:val="000000"/>
-              </w:rPr>
             </w:pPr>
             <w:r>
               <w:rPr>
@@ -1927,15 +1590,6 @@
               </w:pBdr>
               <w:spacing w:after="100" w:before="100" w:line="240"/>
               <w:ind w:left="100" w:right="100" w:firstLine="0" w:firstLineChars="0"/>
-              <w:rPr>
-                <w:rFonts w:ascii="Arial" w:hAnsi="Arial" w:eastAsia="Arial" w:cs="Arial"/>
-                <w:i w:val="false"/>
-                <w:b w:val="false"/>
-                <w:u w:val="none"/>
-                <w:sz w:val="22"/>
-                <w:szCs w:val="22"/>
-                <w:color w:val="000000"/>
-              </w:rPr>
             </w:pPr>
             <w:r>
               <w:rPr>
@@ -1986,15 +1640,6 @@
               </w:pBdr>
               <w:spacing w:after="100" w:before="100" w:line="240"/>
               <w:ind w:left="100" w:right="100" w:firstLine="0" w:firstLineChars="0"/>
-              <w:rPr>
-                <w:rFonts w:ascii="Arial" w:hAnsi="Arial" w:eastAsia="Arial" w:cs="Arial"/>
-                <w:i w:val="false"/>
-                <w:b w:val="false"/>
-                <w:u w:val="none"/>
-                <w:sz w:val="22"/>
-                <w:szCs w:val="22"/>
-                <w:color w:val="000000"/>
-              </w:rPr>
             </w:pPr>
             <w:r>
               <w:rPr>
@@ -2039,15 +1684,6 @@
               </w:pBdr>
               <w:spacing w:after="100" w:before="100" w:line="240"/>
               <w:ind w:left="100" w:right="100" w:firstLine="0" w:firstLineChars="0"/>
-              <w:rPr>
-                <w:rFonts w:ascii="Arial" w:hAnsi="Arial" w:eastAsia="Arial" w:cs="Arial"/>
-                <w:i w:val="false"/>
-                <w:b w:val="false"/>
-                <w:u w:val="none"/>
-                <w:sz w:val="22"/>
-                <w:szCs w:val="22"/>
-                <w:color w:val="000000"/>
-              </w:rPr>
             </w:pPr>
             <w:r>
               <w:rPr>
@@ -2092,15 +1728,6 @@
               </w:pBdr>
               <w:spacing w:after="100" w:before="100" w:line="240"/>
               <w:ind w:left="100" w:right="100" w:firstLine="0" w:firstLineChars="0"/>
-              <w:rPr>
-                <w:rFonts w:ascii="Arial" w:hAnsi="Arial" w:eastAsia="Arial" w:cs="Arial"/>
-                <w:i w:val="false"/>
-                <w:b w:val="false"/>
-                <w:u w:val="none"/>
-                <w:sz w:val="22"/>
-                <w:szCs w:val="22"/>
-                <w:color w:val="000000"/>
-              </w:rPr>
             </w:pPr>
             <w:r>
               <w:rPr>
@@ -2145,15 +1772,6 @@
               </w:pBdr>
               <w:spacing w:after="100" w:before="100" w:line="240"/>
               <w:ind w:left="100" w:right="100" w:firstLine="0" w:firstLineChars="0"/>
-              <w:rPr>
-                <w:rFonts w:ascii="Arial" w:hAnsi="Arial" w:eastAsia="Arial" w:cs="Arial"/>
-                <w:i w:val="false"/>
-                <w:b w:val="false"/>
-                <w:u w:val="none"/>
-                <w:sz w:val="22"/>
-                <w:szCs w:val="22"/>
-                <w:color w:val="000000"/>
-              </w:rPr>
             </w:pPr>
             <w:r>
               <w:rPr>
@@ -2198,15 +1816,6 @@
               </w:pBdr>
               <w:spacing w:after="100" w:before="100" w:line="240"/>
               <w:ind w:left="100" w:right="100" w:firstLine="0" w:firstLineChars="0"/>
-              <w:rPr>
-                <w:rFonts w:ascii="Arial" w:hAnsi="Arial" w:eastAsia="Arial" w:cs="Arial"/>
-                <w:i w:val="false"/>
-                <w:b w:val="false"/>
-                <w:u w:val="none"/>
-                <w:sz w:val="22"/>
-                <w:szCs w:val="22"/>
-                <w:color w:val="000000"/>
-              </w:rPr>
             </w:pPr>
             <w:r>
               <w:rPr>
@@ -2257,15 +1866,6 @@
               </w:pBdr>
               <w:spacing w:after="100" w:before="100" w:line="240"/>
               <w:ind w:left="100" w:right="100" w:firstLine="0" w:firstLineChars="0"/>
-              <w:rPr>
-                <w:rFonts w:ascii="Arial" w:hAnsi="Arial" w:eastAsia="Arial" w:cs="Arial"/>
-                <w:i w:val="false"/>
-                <w:b w:val="false"/>
-                <w:u w:val="none"/>
-                <w:sz w:val="22"/>
-                <w:szCs w:val="22"/>
-                <w:color w:val="000000"/>
-              </w:rPr>
             </w:pPr>
             <w:r>
               <w:rPr>
@@ -2310,15 +1910,6 @@
               </w:pBdr>
               <w:spacing w:after="100" w:before="100" w:line="240"/>
               <w:ind w:left="100" w:right="100" w:firstLine="0" w:firstLineChars="0"/>
-              <w:rPr>
-                <w:rFonts w:ascii="Arial" w:hAnsi="Arial" w:eastAsia="Arial" w:cs="Arial"/>
-                <w:i w:val="false"/>
-                <w:b w:val="false"/>
-                <w:u w:val="none"/>
-                <w:sz w:val="22"/>
-                <w:szCs w:val="22"/>
-                <w:color w:val="000000"/>
-              </w:rPr>
             </w:pPr>
             <w:r>
               <w:rPr>
@@ -2363,15 +1954,6 @@
               </w:pBdr>
               <w:spacing w:after="100" w:before="100" w:line="240"/>
               <w:ind w:left="100" w:right="100" w:firstLine="0" w:firstLineChars="0"/>
-              <w:rPr>
-                <w:rFonts w:ascii="Arial" w:hAnsi="Arial" w:eastAsia="Arial" w:cs="Arial"/>
-                <w:i w:val="false"/>
-                <w:b w:val="false"/>
-                <w:u w:val="none"/>
-                <w:sz w:val="22"/>
-                <w:szCs w:val="22"/>
-                <w:color w:val="000000"/>
-              </w:rPr>
             </w:pPr>
             <w:r>
               <w:rPr>
@@ -2416,15 +1998,6 @@
               </w:pBdr>
               <w:spacing w:after="100" w:before="100" w:line="240"/>
               <w:ind w:left="100" w:right="100" w:firstLine="0" w:firstLineChars="0"/>
-              <w:rPr>
-                <w:rFonts w:ascii="Arial" w:hAnsi="Arial" w:eastAsia="Arial" w:cs="Arial"/>
-                <w:i w:val="false"/>
-                <w:b w:val="false"/>
-                <w:u w:val="none"/>
-                <w:sz w:val="22"/>
-                <w:szCs w:val="22"/>
-                <w:color w:val="000000"/>
-              </w:rPr>
             </w:pPr>
             <w:r>
               <w:rPr>
@@ -2469,15 +2042,6 @@
               </w:pBdr>
               <w:spacing w:after="100" w:before="100" w:line="240"/>
               <w:ind w:left="100" w:right="100" w:firstLine="0" w:firstLineChars="0"/>
-              <w:rPr>
-                <w:rFonts w:ascii="Arial" w:hAnsi="Arial" w:eastAsia="Arial" w:cs="Arial"/>
-                <w:i w:val="false"/>
-                <w:b w:val="false"/>
-                <w:u w:val="none"/>
-                <w:sz w:val="22"/>
-                <w:szCs w:val="22"/>
-                <w:color w:val="000000"/>
-              </w:rPr>
             </w:pPr>
             <w:r>
               <w:rPr>
@@ -2528,15 +2092,6 @@
               </w:pBdr>
               <w:spacing w:after="100" w:before="100" w:line="240"/>
               <w:ind w:left="100" w:right="100" w:firstLine="0" w:firstLineChars="0"/>
-              <w:rPr>
-                <w:rFonts w:ascii="Arial" w:hAnsi="Arial" w:eastAsia="Arial" w:cs="Arial"/>
-                <w:i w:val="false"/>
-                <w:b w:val="false"/>
-                <w:u w:val="none"/>
-                <w:sz w:val="22"/>
-                <w:szCs w:val="22"/>
-                <w:color w:val="000000"/>
-              </w:rPr>
             </w:pPr>
             <w:r>
               <w:rPr>
@@ -2581,15 +2136,6 @@
               </w:pBdr>
               <w:spacing w:after="100" w:before="100" w:line="240"/>
               <w:ind w:left="100" w:right="100" w:firstLine="0" w:firstLineChars="0"/>
-              <w:rPr>
-                <w:rFonts w:ascii="Arial" w:hAnsi="Arial" w:eastAsia="Arial" w:cs="Arial"/>
-                <w:i w:val="false"/>
-                <w:b w:val="false"/>
-                <w:u w:val="none"/>
-                <w:sz w:val="22"/>
-                <w:szCs w:val="22"/>
-                <w:color w:val="000000"/>
-              </w:rPr>
             </w:pPr>
             <w:r>
               <w:rPr>
@@ -2634,15 +2180,6 @@
               </w:pBdr>
               <w:spacing w:after="100" w:before="100" w:line="240"/>
               <w:ind w:left="100" w:right="100" w:firstLine="0" w:firstLineChars="0"/>
-              <w:rPr>
-                <w:rFonts w:ascii="Arial" w:hAnsi="Arial" w:eastAsia="Arial" w:cs="Arial"/>
-                <w:i w:val="false"/>
-                <w:b w:val="false"/>
-                <w:u w:val="none"/>
-                <w:sz w:val="22"/>
-                <w:szCs w:val="22"/>
-                <w:color w:val="000000"/>
-              </w:rPr>
             </w:pPr>
             <w:r>
               <w:rPr>
@@ -2687,15 +2224,6 @@
               </w:pBdr>
               <w:spacing w:after="100" w:before="100" w:line="240"/>
               <w:ind w:left="100" w:right="100" w:firstLine="0" w:firstLineChars="0"/>
-              <w:rPr>
-                <w:rFonts w:ascii="Arial" w:hAnsi="Arial" w:eastAsia="Arial" w:cs="Arial"/>
-                <w:i w:val="false"/>
-                <w:b w:val="false"/>
-                <w:u w:val="none"/>
-                <w:sz w:val="22"/>
-                <w:szCs w:val="22"/>
-                <w:color w:val="000000"/>
-              </w:rPr>
             </w:pPr>
             <w:r>
               <w:rPr>
@@ -2740,15 +2268,6 @@
               </w:pBdr>
               <w:spacing w:after="100" w:before="100" w:line="240"/>
               <w:ind w:left="100" w:right="100" w:firstLine="0" w:firstLineChars="0"/>
-              <w:rPr>
-                <w:rFonts w:ascii="Arial" w:hAnsi="Arial" w:eastAsia="Arial" w:cs="Arial"/>
-                <w:i w:val="false"/>
-                <w:b w:val="false"/>
-                <w:u w:val="none"/>
-                <w:sz w:val="22"/>
-                <w:szCs w:val="22"/>
-                <w:color w:val="000000"/>
-              </w:rPr>
             </w:pPr>
             <w:r>
               <w:rPr>
@@ -2799,15 +2318,6 @@
               </w:pBdr>
               <w:spacing w:after="100" w:before="100" w:line="240"/>
               <w:ind w:left="100" w:right="100" w:firstLine="0" w:firstLineChars="0"/>
-              <w:rPr>
-                <w:rFonts w:ascii="Arial" w:hAnsi="Arial" w:eastAsia="Arial" w:cs="Arial"/>
-                <w:i w:val="false"/>
-                <w:b w:val="false"/>
-                <w:u w:val="none"/>
-                <w:sz w:val="22"/>
-                <w:szCs w:val="22"/>
-                <w:color w:val="000000"/>
-              </w:rPr>
             </w:pPr>
             <w:r>
               <w:rPr>
@@ -2852,15 +2362,6 @@
               </w:pBdr>
               <w:spacing w:after="100" w:before="100" w:line="240"/>
               <w:ind w:left="100" w:right="100" w:firstLine="0" w:firstLineChars="0"/>
-              <w:rPr>
-                <w:rFonts w:ascii="Arial" w:hAnsi="Arial" w:eastAsia="Arial" w:cs="Arial"/>
-                <w:i w:val="false"/>
-                <w:b w:val="false"/>
-                <w:u w:val="none"/>
-                <w:sz w:val="22"/>
-                <w:szCs w:val="22"/>
-                <w:color w:val="000000"/>
-              </w:rPr>
             </w:pPr>
             <w:r>
               <w:rPr>
@@ -2905,15 +2406,6 @@
               </w:pBdr>
               <w:spacing w:after="100" w:before="100" w:line="240"/>
               <w:ind w:left="100" w:right="100" w:firstLine="0" w:firstLineChars="0"/>
-              <w:rPr>
-                <w:rFonts w:ascii="Arial" w:hAnsi="Arial" w:eastAsia="Arial" w:cs="Arial"/>
-                <w:i w:val="false"/>
-                <w:b w:val="false"/>
-                <w:u w:val="none"/>
-                <w:sz w:val="22"/>
-                <w:szCs w:val="22"/>
-                <w:color w:val="000000"/>
-              </w:rPr>
             </w:pPr>
             <w:r>
               <w:rPr>
@@ -2958,15 +2450,6 @@
               </w:pBdr>
               <w:spacing w:after="100" w:before="100" w:line="240"/>
               <w:ind w:left="100" w:right="100" w:firstLine="0" w:firstLineChars="0"/>
-              <w:rPr>
-                <w:rFonts w:ascii="Arial" w:hAnsi="Arial" w:eastAsia="Arial" w:cs="Arial"/>
-                <w:i w:val="false"/>
-                <w:b w:val="false"/>
-                <w:u w:val="none"/>
-                <w:sz w:val="22"/>
-                <w:szCs w:val="22"/>
-                <w:color w:val="000000"/>
-              </w:rPr>
             </w:pPr>
             <w:r>
               <w:rPr>
@@ -3011,15 +2494,6 @@
               </w:pBdr>
               <w:spacing w:after="100" w:before="100" w:line="240"/>
               <w:ind w:left="100" w:right="100" w:firstLine="0" w:firstLineChars="0"/>
-              <w:rPr>
-                <w:rFonts w:ascii="Arial" w:hAnsi="Arial" w:eastAsia="Arial" w:cs="Arial"/>
-                <w:i w:val="false"/>
-                <w:b w:val="false"/>
-                <w:u w:val="none"/>
-                <w:sz w:val="22"/>
-                <w:szCs w:val="22"/>
-                <w:color w:val="000000"/>
-              </w:rPr>
             </w:pPr>
             <w:r>
               <w:rPr>
@@ -3032,79 +2506,6 @@
                 <w:color w:val="000000"/>
               </w:rPr>
               <w:t xml:space="preserve">0.000</w:t>
-            </w:r>
-          </w:p>
-        </w:tc>
-      </w:tr>
-      <w:tr>
-        <w:trPr>
-          <w:trHeight w:val="360" w:hRule="auto"/>
-        </w:trPr>
-        footer 1
-        <w:tc>
-          <w:tcPr>
-            <w:gridSpan w:val="5"/>
-            <w:tcBorders>
-              <w:bottom w:val="none" w:sz="0" w:space="0" w:color="FFFFFF"/>
-              <w:top w:val="single" w:sz="12" w:space="0" w:color="666666"/>
-              <w:left w:val="none" w:sz="0" w:space="0" w:color="FFFFFF"/>
-              <w:right w:val="none" w:sz="0" w:space="0" w:color="FFFFFF"/>
-            </w:tcBorders>
-            <w:shd w:val="clear" w:color="auto" w:fill="FFFFFF"/>
-            <w:tcMar>
-              <w:top w:w="0" w:type="dxa"/>
-              <w:bottom w:w="0" w:type="dxa"/>
-              <w:left w:w="0" w:type="dxa"/>
-              <w:right w:w="0" w:type="dxa"/>
-            </w:tcMar>
-            <w:vAlign w:val="center"/>
-          </w:tcPr>
-          <w:p>
-            <w:pPr>
-              <w:pStyle w:val="Normal"/>
-              <w:jc w:val="left"/>
-              <w:pBdr>
-                <w:bottom w:val="none" w:sz="0" w:space="0" w:color="000000"/>
-                <w:top w:val="none" w:sz="0" w:space="0" w:color="000000"/>
-                <w:left w:val="none" w:sz="0" w:space="0" w:color="000000"/>
-                <w:right w:val="none" w:sz="0" w:space="0" w:color="000000"/>
-              </w:pBdr>
-              <w:spacing w:after="100" w:before="100" w:line="240"/>
-              <w:ind w:left="100" w:right="100" w:firstLine="0" w:firstLineChars="0"/>
-              <w:rPr>
-                <w:rFonts w:ascii="Arial" w:hAnsi="Arial" w:eastAsia="Arial" w:cs="Arial"/>
-                <w:i w:val="false"/>
-                <w:b w:val="false"/>
-                <w:u w:val="none"/>
-                <w:sz w:val="22"/>
-                <w:szCs w:val="22"/>
-                <w:color w:val="000000"/>
-              </w:rPr>
-            </w:pPr>
-            <w:r>
-              <w:rPr>
-                <w:rFonts w:ascii="Arial" w:hAnsi="Arial" w:eastAsia="Arial" w:cs="Arial"/>
-                <w:i w:val="false"/>
-                <w:b w:val="false"/>
-                <w:u w:val="none"/>
-                <w:vertAlign w:val="superscript"/>
-                <w:sz w:val="22"/>
-                <w:szCs w:val="22"/>
-                <w:color w:val="000000"/>
-              </w:rPr>
-              <w:t xml:space="preserve">1</w:t>
-            </w:r>
-            <w:r>
-              <w:rPr>
-                <w:rFonts w:ascii="Arial" w:hAnsi="Arial" w:eastAsia="Arial" w:cs="Arial"/>
-                <w:i w:val="false"/>
-                <w:b w:val="false"/>
-                <w:u w:val="none"/>
-                <w:sz w:val="22"/>
-                <w:szCs w:val="22"/>
-                <w:color w:val="000000"/>
-              </w:rPr>
-              <w:t xml:space="preserve">This is a footnote.</w:t>
             </w:r>
           </w:p>
         </w:tc>

</xml_diff>

<commit_message>
various edits to lab7 markdown and demo
</commit_message>
<xml_diff>
--- a/flex_wls.docx
+++ b/flex_wls.docx
@@ -58,6 +58,15 @@
               </w:pBdr>
               <w:spacing w:after="100" w:before="100" w:line="240"/>
               <w:ind w:left="100" w:right="100" w:firstLine="0" w:firstLineChars="0"/>
+              <w:rPr>
+                <w:rFonts w:ascii="Arial" w:hAnsi="Arial" w:eastAsia="Arial" w:cs="Arial"/>
+                <w:i w:val="false"/>
+                <w:b w:val="false"/>
+                <w:u w:val="none"/>
+                <w:sz w:val="22"/>
+                <w:szCs w:val="22"/>
+                <w:color w:val="000000"/>
+              </w:rPr>
             </w:pPr>
             <w:r>
               <w:rPr>
@@ -102,6 +111,15 @@
               </w:pBdr>
               <w:spacing w:after="100" w:before="100" w:line="240"/>
               <w:ind w:left="100" w:right="100" w:firstLine="0" w:firstLineChars="0"/>
+              <w:rPr>
+                <w:rFonts w:ascii="Arial" w:hAnsi="Arial" w:eastAsia="Arial" w:cs="Arial"/>
+                <w:i w:val="false"/>
+                <w:b w:val="false"/>
+                <w:u w:val="none"/>
+                <w:sz w:val="22"/>
+                <w:szCs w:val="22"/>
+                <w:color w:val="000000"/>
+              </w:rPr>
             </w:pPr>
             <w:r>
               <w:rPr>
@@ -146,6 +164,15 @@
               </w:pBdr>
               <w:spacing w:after="100" w:before="100" w:line="240"/>
               <w:ind w:left="100" w:right="100" w:firstLine="0" w:firstLineChars="0"/>
+              <w:rPr>
+                <w:rFonts w:ascii="Arial" w:hAnsi="Arial" w:eastAsia="Arial" w:cs="Arial"/>
+                <w:i w:val="false"/>
+                <w:b w:val="false"/>
+                <w:u w:val="none"/>
+                <w:sz w:val="22"/>
+                <w:szCs w:val="22"/>
+                <w:color w:val="000000"/>
+              </w:rPr>
             </w:pPr>
             <w:r>
               <w:rPr>
@@ -190,6 +217,15 @@
               </w:pBdr>
               <w:spacing w:after="100" w:before="100" w:line="240"/>
               <w:ind w:left="100" w:right="100" w:firstLine="0" w:firstLineChars="0"/>
+              <w:rPr>
+                <w:rFonts w:ascii="Arial" w:hAnsi="Arial" w:eastAsia="Arial" w:cs="Arial"/>
+                <w:i w:val="false"/>
+                <w:b w:val="false"/>
+                <w:u w:val="none"/>
+                <w:sz w:val="22"/>
+                <w:szCs w:val="22"/>
+                <w:color w:val="000000"/>
+              </w:rPr>
             </w:pPr>
             <w:r>
               <w:rPr>
@@ -234,6 +270,15 @@
               </w:pBdr>
               <w:spacing w:after="100" w:before="100" w:line="240"/>
               <w:ind w:left="100" w:right="100" w:firstLine="0" w:firstLineChars="0"/>
+              <w:rPr>
+                <w:rFonts w:ascii="Arial" w:hAnsi="Arial" w:eastAsia="Arial" w:cs="Arial"/>
+                <w:i w:val="false"/>
+                <w:b w:val="false"/>
+                <w:u w:val="none"/>
+                <w:sz w:val="22"/>
+                <w:szCs w:val="22"/>
+                <w:color w:val="000000"/>
+              </w:rPr>
             </w:pPr>
             <w:r>
               <w:rPr>
@@ -284,6 +329,15 @@
               </w:pBdr>
               <w:spacing w:after="100" w:before="100" w:line="240"/>
               <w:ind w:left="100" w:right="100" w:firstLine="0" w:firstLineChars="0"/>
+              <w:rPr>
+                <w:rFonts w:ascii="Arial" w:hAnsi="Arial" w:eastAsia="Arial" w:cs="Arial"/>
+                <w:i w:val="false"/>
+                <w:b w:val="false"/>
+                <w:u w:val="none"/>
+                <w:sz w:val="22"/>
+                <w:szCs w:val="22"/>
+                <w:color w:val="000000"/>
+              </w:rPr>
             </w:pPr>
             <w:r>
               <w:rPr>
@@ -328,6 +382,15 @@
               </w:pBdr>
               <w:spacing w:after="100" w:before="100" w:line="240"/>
               <w:ind w:left="100" w:right="100" w:firstLine="0" w:firstLineChars="0"/>
+              <w:rPr>
+                <w:rFonts w:ascii="Arial" w:hAnsi="Arial" w:eastAsia="Arial" w:cs="Arial"/>
+                <w:i w:val="false"/>
+                <w:b w:val="false"/>
+                <w:u w:val="none"/>
+                <w:sz w:val="22"/>
+                <w:szCs w:val="22"/>
+                <w:color w:val="000000"/>
+              </w:rPr>
             </w:pPr>
             <w:r>
               <w:rPr>
@@ -372,6 +435,15 @@
               </w:pBdr>
               <w:spacing w:after="100" w:before="100" w:line="240"/>
               <w:ind w:left="100" w:right="100" w:firstLine="0" w:firstLineChars="0"/>
+              <w:rPr>
+                <w:rFonts w:ascii="Arial" w:hAnsi="Arial" w:eastAsia="Arial" w:cs="Arial"/>
+                <w:i w:val="false"/>
+                <w:b w:val="false"/>
+                <w:u w:val="none"/>
+                <w:sz w:val="22"/>
+                <w:szCs w:val="22"/>
+                <w:color w:val="000000"/>
+              </w:rPr>
             </w:pPr>
             <w:r>
               <w:rPr>
@@ -416,6 +488,15 @@
               </w:pBdr>
               <w:spacing w:after="100" w:before="100" w:line="240"/>
               <w:ind w:left="100" w:right="100" w:firstLine="0" w:firstLineChars="0"/>
+              <w:rPr>
+                <w:rFonts w:ascii="Arial" w:hAnsi="Arial" w:eastAsia="Arial" w:cs="Arial"/>
+                <w:i w:val="false"/>
+                <w:b w:val="false"/>
+                <w:u w:val="none"/>
+                <w:sz w:val="22"/>
+                <w:szCs w:val="22"/>
+                <w:color w:val="000000"/>
+              </w:rPr>
             </w:pPr>
             <w:r>
               <w:rPr>
@@ -460,6 +541,15 @@
               </w:pBdr>
               <w:spacing w:after="100" w:before="100" w:line="240"/>
               <w:ind w:left="100" w:right="100" w:firstLine="0" w:firstLineChars="0"/>
+              <w:rPr>
+                <w:rFonts w:ascii="Arial" w:hAnsi="Arial" w:eastAsia="Arial" w:cs="Arial"/>
+                <w:i w:val="false"/>
+                <w:b w:val="false"/>
+                <w:u w:val="none"/>
+                <w:sz w:val="22"/>
+                <w:szCs w:val="22"/>
+                <w:color w:val="000000"/>
+              </w:rPr>
             </w:pPr>
             <w:r>
               <w:rPr>
@@ -510,6 +600,15 @@
               </w:pBdr>
               <w:spacing w:after="100" w:before="100" w:line="240"/>
               <w:ind w:left="100" w:right="100" w:firstLine="0" w:firstLineChars="0"/>
+              <w:rPr>
+                <w:rFonts w:ascii="Arial" w:hAnsi="Arial" w:eastAsia="Arial" w:cs="Arial"/>
+                <w:i w:val="false"/>
+                <w:b w:val="false"/>
+                <w:u w:val="none"/>
+                <w:sz w:val="22"/>
+                <w:szCs w:val="22"/>
+                <w:color w:val="000000"/>
+              </w:rPr>
             </w:pPr>
             <w:r>
               <w:rPr>
@@ -554,6 +653,15 @@
               </w:pBdr>
               <w:spacing w:after="100" w:before="100" w:line="240"/>
               <w:ind w:left="100" w:right="100" w:firstLine="0" w:firstLineChars="0"/>
+              <w:rPr>
+                <w:rFonts w:ascii="Arial" w:hAnsi="Arial" w:eastAsia="Arial" w:cs="Arial"/>
+                <w:i w:val="false"/>
+                <w:b w:val="false"/>
+                <w:u w:val="none"/>
+                <w:sz w:val="22"/>
+                <w:szCs w:val="22"/>
+                <w:color w:val="000000"/>
+              </w:rPr>
             </w:pPr>
             <w:r>
               <w:rPr>
@@ -598,6 +706,15 @@
               </w:pBdr>
               <w:spacing w:after="100" w:before="100" w:line="240"/>
               <w:ind w:left="100" w:right="100" w:firstLine="0" w:firstLineChars="0"/>
+              <w:rPr>
+                <w:rFonts w:ascii="Arial" w:hAnsi="Arial" w:eastAsia="Arial" w:cs="Arial"/>
+                <w:i w:val="false"/>
+                <w:b w:val="false"/>
+                <w:u w:val="none"/>
+                <w:sz w:val="22"/>
+                <w:szCs w:val="22"/>
+                <w:color w:val="000000"/>
+              </w:rPr>
             </w:pPr>
             <w:r>
               <w:rPr>
@@ -642,6 +759,15 @@
               </w:pBdr>
               <w:spacing w:after="100" w:before="100" w:line="240"/>
               <w:ind w:left="100" w:right="100" w:firstLine="0" w:firstLineChars="0"/>
+              <w:rPr>
+                <w:rFonts w:ascii="Arial" w:hAnsi="Arial" w:eastAsia="Arial" w:cs="Arial"/>
+                <w:i w:val="false"/>
+                <w:b w:val="false"/>
+                <w:u w:val="none"/>
+                <w:sz w:val="22"/>
+                <w:szCs w:val="22"/>
+                <w:color w:val="000000"/>
+              </w:rPr>
             </w:pPr>
             <w:r>
               <w:rPr>
@@ -686,6 +812,15 @@
               </w:pBdr>
               <w:spacing w:after="100" w:before="100" w:line="240"/>
               <w:ind w:left="100" w:right="100" w:firstLine="0" w:firstLineChars="0"/>
+              <w:rPr>
+                <w:rFonts w:ascii="Arial" w:hAnsi="Arial" w:eastAsia="Arial" w:cs="Arial"/>
+                <w:i w:val="false"/>
+                <w:b w:val="false"/>
+                <w:u w:val="none"/>
+                <w:sz w:val="22"/>
+                <w:szCs w:val="22"/>
+                <w:color w:val="000000"/>
+              </w:rPr>
             </w:pPr>
             <w:r>
               <w:rPr>
@@ -736,6 +871,15 @@
               </w:pBdr>
               <w:spacing w:after="100" w:before="100" w:line="240"/>
               <w:ind w:left="100" w:right="100" w:firstLine="0" w:firstLineChars="0"/>
+              <w:rPr>
+                <w:rFonts w:ascii="Arial" w:hAnsi="Arial" w:eastAsia="Arial" w:cs="Arial"/>
+                <w:i w:val="false"/>
+                <w:b w:val="false"/>
+                <w:u w:val="none"/>
+                <w:sz w:val="22"/>
+                <w:szCs w:val="22"/>
+                <w:color w:val="000000"/>
+              </w:rPr>
             </w:pPr>
             <w:r>
               <w:rPr>
@@ -780,6 +924,15 @@
               </w:pBdr>
               <w:spacing w:after="100" w:before="100" w:line="240"/>
               <w:ind w:left="100" w:right="100" w:firstLine="0" w:firstLineChars="0"/>
+              <w:rPr>
+                <w:rFonts w:ascii="Arial" w:hAnsi="Arial" w:eastAsia="Arial" w:cs="Arial"/>
+                <w:i w:val="false"/>
+                <w:b w:val="false"/>
+                <w:u w:val="none"/>
+                <w:sz w:val="22"/>
+                <w:szCs w:val="22"/>
+                <w:color w:val="000000"/>
+              </w:rPr>
             </w:pPr>
             <w:r>
               <w:rPr>
@@ -824,6 +977,15 @@
               </w:pBdr>
               <w:spacing w:after="100" w:before="100" w:line="240"/>
               <w:ind w:left="100" w:right="100" w:firstLine="0" w:firstLineChars="0"/>
+              <w:rPr>
+                <w:rFonts w:ascii="Arial" w:hAnsi="Arial" w:eastAsia="Arial" w:cs="Arial"/>
+                <w:i w:val="false"/>
+                <w:b w:val="false"/>
+                <w:u w:val="none"/>
+                <w:sz w:val="22"/>
+                <w:szCs w:val="22"/>
+                <w:color w:val="000000"/>
+              </w:rPr>
             </w:pPr>
             <w:r>
               <w:rPr>
@@ -868,6 +1030,15 @@
               </w:pBdr>
               <w:spacing w:after="100" w:before="100" w:line="240"/>
               <w:ind w:left="100" w:right="100" w:firstLine="0" w:firstLineChars="0"/>
+              <w:rPr>
+                <w:rFonts w:ascii="Arial" w:hAnsi="Arial" w:eastAsia="Arial" w:cs="Arial"/>
+                <w:i w:val="false"/>
+                <w:b w:val="false"/>
+                <w:u w:val="none"/>
+                <w:sz w:val="22"/>
+                <w:szCs w:val="22"/>
+                <w:color w:val="000000"/>
+              </w:rPr>
             </w:pPr>
             <w:r>
               <w:rPr>
@@ -912,6 +1083,15 @@
               </w:pBdr>
               <w:spacing w:after="100" w:before="100" w:line="240"/>
               <w:ind w:left="100" w:right="100" w:firstLine="0" w:firstLineChars="0"/>
+              <w:rPr>
+                <w:rFonts w:ascii="Arial" w:hAnsi="Arial" w:eastAsia="Arial" w:cs="Arial"/>
+                <w:i w:val="false"/>
+                <w:b w:val="false"/>
+                <w:u w:val="none"/>
+                <w:sz w:val="22"/>
+                <w:szCs w:val="22"/>
+                <w:color w:val="000000"/>
+              </w:rPr>
             </w:pPr>
             <w:r>
               <w:rPr>
@@ -962,6 +1142,15 @@
               </w:pBdr>
               <w:spacing w:after="100" w:before="100" w:line="240"/>
               <w:ind w:left="100" w:right="100" w:firstLine="0" w:firstLineChars="0"/>
+              <w:rPr>
+                <w:rFonts w:ascii="Arial" w:hAnsi="Arial" w:eastAsia="Arial" w:cs="Arial"/>
+                <w:i w:val="false"/>
+                <w:b w:val="false"/>
+                <w:u w:val="none"/>
+                <w:sz w:val="22"/>
+                <w:szCs w:val="22"/>
+                <w:color w:val="000000"/>
+              </w:rPr>
             </w:pPr>
             <w:r>
               <w:rPr>
@@ -1006,6 +1195,15 @@
               </w:pBdr>
               <w:spacing w:after="100" w:before="100" w:line="240"/>
               <w:ind w:left="100" w:right="100" w:firstLine="0" w:firstLineChars="0"/>
+              <w:rPr>
+                <w:rFonts w:ascii="Arial" w:hAnsi="Arial" w:eastAsia="Arial" w:cs="Arial"/>
+                <w:i w:val="false"/>
+                <w:b w:val="false"/>
+                <w:u w:val="none"/>
+                <w:sz w:val="22"/>
+                <w:szCs w:val="22"/>
+                <w:color w:val="000000"/>
+              </w:rPr>
             </w:pPr>
             <w:r>
               <w:rPr>
@@ -1050,6 +1248,15 @@
               </w:pBdr>
               <w:spacing w:after="100" w:before="100" w:line="240"/>
               <w:ind w:left="100" w:right="100" w:firstLine="0" w:firstLineChars="0"/>
+              <w:rPr>
+                <w:rFonts w:ascii="Arial" w:hAnsi="Arial" w:eastAsia="Arial" w:cs="Arial"/>
+                <w:i w:val="false"/>
+                <w:b w:val="false"/>
+                <w:u w:val="none"/>
+                <w:sz w:val="22"/>
+                <w:szCs w:val="22"/>
+                <w:color w:val="000000"/>
+              </w:rPr>
             </w:pPr>
             <w:r>
               <w:rPr>
@@ -1094,6 +1301,15 @@
               </w:pBdr>
               <w:spacing w:after="100" w:before="100" w:line="240"/>
               <w:ind w:left="100" w:right="100" w:firstLine="0" w:firstLineChars="0"/>
+              <w:rPr>
+                <w:rFonts w:ascii="Arial" w:hAnsi="Arial" w:eastAsia="Arial" w:cs="Arial"/>
+                <w:i w:val="false"/>
+                <w:b w:val="false"/>
+                <w:u w:val="none"/>
+                <w:sz w:val="22"/>
+                <w:szCs w:val="22"/>
+                <w:color w:val="000000"/>
+              </w:rPr>
             </w:pPr>
             <w:r>
               <w:rPr>
@@ -1138,6 +1354,15 @@
               </w:pBdr>
               <w:spacing w:after="100" w:before="100" w:line="240"/>
               <w:ind w:left="100" w:right="100" w:firstLine="0" w:firstLineChars="0"/>
+              <w:rPr>
+                <w:rFonts w:ascii="Arial" w:hAnsi="Arial" w:eastAsia="Arial" w:cs="Arial"/>
+                <w:i w:val="false"/>
+                <w:b w:val="false"/>
+                <w:u w:val="none"/>
+                <w:sz w:val="22"/>
+                <w:szCs w:val="22"/>
+                <w:color w:val="000000"/>
+              </w:rPr>
             </w:pPr>
             <w:r>
               <w:rPr>
@@ -1188,6 +1413,15 @@
               </w:pBdr>
               <w:spacing w:after="100" w:before="100" w:line="240"/>
               <w:ind w:left="100" w:right="100" w:firstLine="0" w:firstLineChars="0"/>
+              <w:rPr>
+                <w:rFonts w:ascii="Arial" w:hAnsi="Arial" w:eastAsia="Arial" w:cs="Arial"/>
+                <w:i w:val="false"/>
+                <w:b w:val="false"/>
+                <w:u w:val="none"/>
+                <w:sz w:val="22"/>
+                <w:szCs w:val="22"/>
+                <w:color w:val="000000"/>
+              </w:rPr>
             </w:pPr>
             <w:r>
               <w:rPr>
@@ -1232,6 +1466,15 @@
               </w:pBdr>
               <w:spacing w:after="100" w:before="100" w:line="240"/>
               <w:ind w:left="100" w:right="100" w:firstLine="0" w:firstLineChars="0"/>
+              <w:rPr>
+                <w:rFonts w:ascii="Arial" w:hAnsi="Arial" w:eastAsia="Arial" w:cs="Arial"/>
+                <w:i w:val="false"/>
+                <w:b w:val="false"/>
+                <w:u w:val="none"/>
+                <w:sz w:val="22"/>
+                <w:szCs w:val="22"/>
+                <w:color w:val="000000"/>
+              </w:rPr>
             </w:pPr>
             <w:r>
               <w:rPr>
@@ -1276,6 +1519,15 @@
               </w:pBdr>
               <w:spacing w:after="100" w:before="100" w:line="240"/>
               <w:ind w:left="100" w:right="100" w:firstLine="0" w:firstLineChars="0"/>
+              <w:rPr>
+                <w:rFonts w:ascii="Arial" w:hAnsi="Arial" w:eastAsia="Arial" w:cs="Arial"/>
+                <w:i w:val="false"/>
+                <w:b w:val="false"/>
+                <w:u w:val="none"/>
+                <w:sz w:val="22"/>
+                <w:szCs w:val="22"/>
+                <w:color w:val="000000"/>
+              </w:rPr>
             </w:pPr>
             <w:r>
               <w:rPr>
@@ -1320,6 +1572,15 @@
               </w:pBdr>
               <w:spacing w:after="100" w:before="100" w:line="240"/>
               <w:ind w:left="100" w:right="100" w:firstLine="0" w:firstLineChars="0"/>
+              <w:rPr>
+                <w:rFonts w:ascii="Arial" w:hAnsi="Arial" w:eastAsia="Arial" w:cs="Arial"/>
+                <w:i w:val="false"/>
+                <w:b w:val="false"/>
+                <w:u w:val="none"/>
+                <w:sz w:val="22"/>
+                <w:szCs w:val="22"/>
+                <w:color w:val="000000"/>
+              </w:rPr>
             </w:pPr>
             <w:r>
               <w:rPr>
@@ -1364,6 +1625,15 @@
               </w:pBdr>
               <w:spacing w:after="100" w:before="100" w:line="240"/>
               <w:ind w:left="100" w:right="100" w:firstLine="0" w:firstLineChars="0"/>
+              <w:rPr>
+                <w:rFonts w:ascii="Arial" w:hAnsi="Arial" w:eastAsia="Arial" w:cs="Arial"/>
+                <w:i w:val="false"/>
+                <w:b w:val="false"/>
+                <w:u w:val="none"/>
+                <w:sz w:val="22"/>
+                <w:szCs w:val="22"/>
+                <w:color w:val="000000"/>
+              </w:rPr>
             </w:pPr>
             <w:r>
               <w:rPr>
@@ -1414,6 +1684,15 @@
               </w:pBdr>
               <w:spacing w:after="100" w:before="100" w:line="240"/>
               <w:ind w:left="100" w:right="100" w:firstLine="0" w:firstLineChars="0"/>
+              <w:rPr>
+                <w:rFonts w:ascii="Arial" w:hAnsi="Arial" w:eastAsia="Arial" w:cs="Arial"/>
+                <w:i w:val="false"/>
+                <w:b w:val="false"/>
+                <w:u w:val="none"/>
+                <w:sz w:val="22"/>
+                <w:szCs w:val="22"/>
+                <w:color w:val="000000"/>
+              </w:rPr>
             </w:pPr>
             <w:r>
               <w:rPr>
@@ -1458,6 +1737,15 @@
               </w:pBdr>
               <w:spacing w:after="100" w:before="100" w:line="240"/>
               <w:ind w:left="100" w:right="100" w:firstLine="0" w:firstLineChars="0"/>
+              <w:rPr>
+                <w:rFonts w:ascii="Arial" w:hAnsi="Arial" w:eastAsia="Arial" w:cs="Arial"/>
+                <w:i w:val="false"/>
+                <w:b w:val="false"/>
+                <w:u w:val="none"/>
+                <w:sz w:val="22"/>
+                <w:szCs w:val="22"/>
+                <w:color w:val="000000"/>
+              </w:rPr>
             </w:pPr>
             <w:r>
               <w:rPr>
@@ -1502,6 +1790,15 @@
               </w:pBdr>
               <w:spacing w:after="100" w:before="100" w:line="240"/>
               <w:ind w:left="100" w:right="100" w:firstLine="0" w:firstLineChars="0"/>
+              <w:rPr>
+                <w:rFonts w:ascii="Arial" w:hAnsi="Arial" w:eastAsia="Arial" w:cs="Arial"/>
+                <w:i w:val="false"/>
+                <w:b w:val="false"/>
+                <w:u w:val="none"/>
+                <w:sz w:val="22"/>
+                <w:szCs w:val="22"/>
+                <w:color w:val="000000"/>
+              </w:rPr>
             </w:pPr>
             <w:r>
               <w:rPr>
@@ -1546,6 +1843,15 @@
               </w:pBdr>
               <w:spacing w:after="100" w:before="100" w:line="240"/>
               <w:ind w:left="100" w:right="100" w:firstLine="0" w:firstLineChars="0"/>
+              <w:rPr>
+                <w:rFonts w:ascii="Arial" w:hAnsi="Arial" w:eastAsia="Arial" w:cs="Arial"/>
+                <w:i w:val="false"/>
+                <w:b w:val="false"/>
+                <w:u w:val="none"/>
+                <w:sz w:val="22"/>
+                <w:szCs w:val="22"/>
+                <w:color w:val="000000"/>
+              </w:rPr>
             </w:pPr>
             <w:r>
               <w:rPr>
@@ -1590,6 +1896,15 @@
               </w:pBdr>
               <w:spacing w:after="100" w:before="100" w:line="240"/>
               <w:ind w:left="100" w:right="100" w:firstLine="0" w:firstLineChars="0"/>
+              <w:rPr>
+                <w:rFonts w:ascii="Arial" w:hAnsi="Arial" w:eastAsia="Arial" w:cs="Arial"/>
+                <w:i w:val="false"/>
+                <w:b w:val="false"/>
+                <w:u w:val="none"/>
+                <w:sz w:val="22"/>
+                <w:szCs w:val="22"/>
+                <w:color w:val="000000"/>
+              </w:rPr>
             </w:pPr>
             <w:r>
               <w:rPr>
@@ -1640,6 +1955,15 @@
               </w:pBdr>
               <w:spacing w:after="100" w:before="100" w:line="240"/>
               <w:ind w:left="100" w:right="100" w:firstLine="0" w:firstLineChars="0"/>
+              <w:rPr>
+                <w:rFonts w:ascii="Arial" w:hAnsi="Arial" w:eastAsia="Arial" w:cs="Arial"/>
+                <w:i w:val="false"/>
+                <w:b w:val="false"/>
+                <w:u w:val="none"/>
+                <w:sz w:val="22"/>
+                <w:szCs w:val="22"/>
+                <w:color w:val="000000"/>
+              </w:rPr>
             </w:pPr>
             <w:r>
               <w:rPr>
@@ -1684,6 +2008,15 @@
               </w:pBdr>
               <w:spacing w:after="100" w:before="100" w:line="240"/>
               <w:ind w:left="100" w:right="100" w:firstLine="0" w:firstLineChars="0"/>
+              <w:rPr>
+                <w:rFonts w:ascii="Arial" w:hAnsi="Arial" w:eastAsia="Arial" w:cs="Arial"/>
+                <w:i w:val="false"/>
+                <w:b w:val="false"/>
+                <w:u w:val="none"/>
+                <w:sz w:val="22"/>
+                <w:szCs w:val="22"/>
+                <w:color w:val="000000"/>
+              </w:rPr>
             </w:pPr>
             <w:r>
               <w:rPr>
@@ -1728,6 +2061,15 @@
               </w:pBdr>
               <w:spacing w:after="100" w:before="100" w:line="240"/>
               <w:ind w:left="100" w:right="100" w:firstLine="0" w:firstLineChars="0"/>
+              <w:rPr>
+                <w:rFonts w:ascii="Arial" w:hAnsi="Arial" w:eastAsia="Arial" w:cs="Arial"/>
+                <w:i w:val="false"/>
+                <w:b w:val="false"/>
+                <w:u w:val="none"/>
+                <w:sz w:val="22"/>
+                <w:szCs w:val="22"/>
+                <w:color w:val="000000"/>
+              </w:rPr>
             </w:pPr>
             <w:r>
               <w:rPr>
@@ -1772,6 +2114,15 @@
               </w:pBdr>
               <w:spacing w:after="100" w:before="100" w:line="240"/>
               <w:ind w:left="100" w:right="100" w:firstLine="0" w:firstLineChars="0"/>
+              <w:rPr>
+                <w:rFonts w:ascii="Arial" w:hAnsi="Arial" w:eastAsia="Arial" w:cs="Arial"/>
+                <w:i w:val="false"/>
+                <w:b w:val="false"/>
+                <w:u w:val="none"/>
+                <w:sz w:val="22"/>
+                <w:szCs w:val="22"/>
+                <w:color w:val="000000"/>
+              </w:rPr>
             </w:pPr>
             <w:r>
               <w:rPr>
@@ -1816,6 +2167,15 @@
               </w:pBdr>
               <w:spacing w:after="100" w:before="100" w:line="240"/>
               <w:ind w:left="100" w:right="100" w:firstLine="0" w:firstLineChars="0"/>
+              <w:rPr>
+                <w:rFonts w:ascii="Arial" w:hAnsi="Arial" w:eastAsia="Arial" w:cs="Arial"/>
+                <w:i w:val="false"/>
+                <w:b w:val="false"/>
+                <w:u w:val="none"/>
+                <w:sz w:val="22"/>
+                <w:szCs w:val="22"/>
+                <w:color w:val="000000"/>
+              </w:rPr>
             </w:pPr>
             <w:r>
               <w:rPr>
@@ -1866,6 +2226,15 @@
               </w:pBdr>
               <w:spacing w:after="100" w:before="100" w:line="240"/>
               <w:ind w:left="100" w:right="100" w:firstLine="0" w:firstLineChars="0"/>
+              <w:rPr>
+                <w:rFonts w:ascii="Arial" w:hAnsi="Arial" w:eastAsia="Arial" w:cs="Arial"/>
+                <w:i w:val="false"/>
+                <w:b w:val="false"/>
+                <w:u w:val="none"/>
+                <w:sz w:val="22"/>
+                <w:szCs w:val="22"/>
+                <w:color w:val="000000"/>
+              </w:rPr>
             </w:pPr>
             <w:r>
               <w:rPr>
@@ -1910,6 +2279,15 @@
               </w:pBdr>
               <w:spacing w:after="100" w:before="100" w:line="240"/>
               <w:ind w:left="100" w:right="100" w:firstLine="0" w:firstLineChars="0"/>
+              <w:rPr>
+                <w:rFonts w:ascii="Arial" w:hAnsi="Arial" w:eastAsia="Arial" w:cs="Arial"/>
+                <w:i w:val="false"/>
+                <w:b w:val="false"/>
+                <w:u w:val="none"/>
+                <w:sz w:val="22"/>
+                <w:szCs w:val="22"/>
+                <w:color w:val="000000"/>
+              </w:rPr>
             </w:pPr>
             <w:r>
               <w:rPr>
@@ -1954,6 +2332,15 @@
               </w:pBdr>
               <w:spacing w:after="100" w:before="100" w:line="240"/>
               <w:ind w:left="100" w:right="100" w:firstLine="0" w:firstLineChars="0"/>
+              <w:rPr>
+                <w:rFonts w:ascii="Arial" w:hAnsi="Arial" w:eastAsia="Arial" w:cs="Arial"/>
+                <w:i w:val="false"/>
+                <w:b w:val="false"/>
+                <w:u w:val="none"/>
+                <w:sz w:val="22"/>
+                <w:szCs w:val="22"/>
+                <w:color w:val="000000"/>
+              </w:rPr>
             </w:pPr>
             <w:r>
               <w:rPr>
@@ -1998,6 +2385,15 @@
               </w:pBdr>
               <w:spacing w:after="100" w:before="100" w:line="240"/>
               <w:ind w:left="100" w:right="100" w:firstLine="0" w:firstLineChars="0"/>
+              <w:rPr>
+                <w:rFonts w:ascii="Arial" w:hAnsi="Arial" w:eastAsia="Arial" w:cs="Arial"/>
+                <w:i w:val="false"/>
+                <w:b w:val="false"/>
+                <w:u w:val="none"/>
+                <w:sz w:val="22"/>
+                <w:szCs w:val="22"/>
+                <w:color w:val="000000"/>
+              </w:rPr>
             </w:pPr>
             <w:r>
               <w:rPr>
@@ -2042,6 +2438,15 @@
               </w:pBdr>
               <w:spacing w:after="100" w:before="100" w:line="240"/>
               <w:ind w:left="100" w:right="100" w:firstLine="0" w:firstLineChars="0"/>
+              <w:rPr>
+                <w:rFonts w:ascii="Arial" w:hAnsi="Arial" w:eastAsia="Arial" w:cs="Arial"/>
+                <w:i w:val="false"/>
+                <w:b w:val="false"/>
+                <w:u w:val="none"/>
+                <w:sz w:val="22"/>
+                <w:szCs w:val="22"/>
+                <w:color w:val="000000"/>
+              </w:rPr>
             </w:pPr>
             <w:r>
               <w:rPr>
@@ -2092,6 +2497,15 @@
               </w:pBdr>
               <w:spacing w:after="100" w:before="100" w:line="240"/>
               <w:ind w:left="100" w:right="100" w:firstLine="0" w:firstLineChars="0"/>
+              <w:rPr>
+                <w:rFonts w:ascii="Arial" w:hAnsi="Arial" w:eastAsia="Arial" w:cs="Arial"/>
+                <w:i w:val="false"/>
+                <w:b w:val="false"/>
+                <w:u w:val="none"/>
+                <w:sz w:val="22"/>
+                <w:szCs w:val="22"/>
+                <w:color w:val="000000"/>
+              </w:rPr>
             </w:pPr>
             <w:r>
               <w:rPr>
@@ -2136,6 +2550,15 @@
               </w:pBdr>
               <w:spacing w:after="100" w:before="100" w:line="240"/>
               <w:ind w:left="100" w:right="100" w:firstLine="0" w:firstLineChars="0"/>
+              <w:rPr>
+                <w:rFonts w:ascii="Arial" w:hAnsi="Arial" w:eastAsia="Arial" w:cs="Arial"/>
+                <w:i w:val="false"/>
+                <w:b w:val="false"/>
+                <w:u w:val="none"/>
+                <w:sz w:val="22"/>
+                <w:szCs w:val="22"/>
+                <w:color w:val="000000"/>
+              </w:rPr>
             </w:pPr>
             <w:r>
               <w:rPr>
@@ -2180,6 +2603,15 @@
               </w:pBdr>
               <w:spacing w:after="100" w:before="100" w:line="240"/>
               <w:ind w:left="100" w:right="100" w:firstLine="0" w:firstLineChars="0"/>
+              <w:rPr>
+                <w:rFonts w:ascii="Arial" w:hAnsi="Arial" w:eastAsia="Arial" w:cs="Arial"/>
+                <w:i w:val="false"/>
+                <w:b w:val="false"/>
+                <w:u w:val="none"/>
+                <w:sz w:val="22"/>
+                <w:szCs w:val="22"/>
+                <w:color w:val="000000"/>
+              </w:rPr>
             </w:pPr>
             <w:r>
               <w:rPr>
@@ -2224,6 +2656,15 @@
               </w:pBdr>
               <w:spacing w:after="100" w:before="100" w:line="240"/>
               <w:ind w:left="100" w:right="100" w:firstLine="0" w:firstLineChars="0"/>
+              <w:rPr>
+                <w:rFonts w:ascii="Arial" w:hAnsi="Arial" w:eastAsia="Arial" w:cs="Arial"/>
+                <w:i w:val="false"/>
+                <w:b w:val="false"/>
+                <w:u w:val="none"/>
+                <w:sz w:val="22"/>
+                <w:szCs w:val="22"/>
+                <w:color w:val="000000"/>
+              </w:rPr>
             </w:pPr>
             <w:r>
               <w:rPr>
@@ -2268,6 +2709,15 @@
               </w:pBdr>
               <w:spacing w:after="100" w:before="100" w:line="240"/>
               <w:ind w:left="100" w:right="100" w:firstLine="0" w:firstLineChars="0"/>
+              <w:rPr>
+                <w:rFonts w:ascii="Arial" w:hAnsi="Arial" w:eastAsia="Arial" w:cs="Arial"/>
+                <w:i w:val="false"/>
+                <w:b w:val="false"/>
+                <w:u w:val="none"/>
+                <w:sz w:val="22"/>
+                <w:szCs w:val="22"/>
+                <w:color w:val="000000"/>
+              </w:rPr>
             </w:pPr>
             <w:r>
               <w:rPr>
@@ -2318,6 +2768,15 @@
               </w:pBdr>
               <w:spacing w:after="100" w:before="100" w:line="240"/>
               <w:ind w:left="100" w:right="100" w:firstLine="0" w:firstLineChars="0"/>
+              <w:rPr>
+                <w:rFonts w:ascii="Arial" w:hAnsi="Arial" w:eastAsia="Arial" w:cs="Arial"/>
+                <w:i w:val="false"/>
+                <w:b w:val="false"/>
+                <w:u w:val="none"/>
+                <w:sz w:val="22"/>
+                <w:szCs w:val="22"/>
+                <w:color w:val="000000"/>
+              </w:rPr>
             </w:pPr>
             <w:r>
               <w:rPr>
@@ -2362,6 +2821,15 @@
               </w:pBdr>
               <w:spacing w:after="100" w:before="100" w:line="240"/>
               <w:ind w:left="100" w:right="100" w:firstLine="0" w:firstLineChars="0"/>
+              <w:rPr>
+                <w:rFonts w:ascii="Arial" w:hAnsi="Arial" w:eastAsia="Arial" w:cs="Arial"/>
+                <w:i w:val="false"/>
+                <w:b w:val="false"/>
+                <w:u w:val="none"/>
+                <w:sz w:val="22"/>
+                <w:szCs w:val="22"/>
+                <w:color w:val="000000"/>
+              </w:rPr>
             </w:pPr>
             <w:r>
               <w:rPr>
@@ -2406,6 +2874,15 @@
               </w:pBdr>
               <w:spacing w:after="100" w:before="100" w:line="240"/>
               <w:ind w:left="100" w:right="100" w:firstLine="0" w:firstLineChars="0"/>
+              <w:rPr>
+                <w:rFonts w:ascii="Arial" w:hAnsi="Arial" w:eastAsia="Arial" w:cs="Arial"/>
+                <w:i w:val="false"/>
+                <w:b w:val="false"/>
+                <w:u w:val="none"/>
+                <w:sz w:val="22"/>
+                <w:szCs w:val="22"/>
+                <w:color w:val="000000"/>
+              </w:rPr>
             </w:pPr>
             <w:r>
               <w:rPr>
@@ -2450,6 +2927,15 @@
               </w:pBdr>
               <w:spacing w:after="100" w:before="100" w:line="240"/>
               <w:ind w:left="100" w:right="100" w:firstLine="0" w:firstLineChars="0"/>
+              <w:rPr>
+                <w:rFonts w:ascii="Arial" w:hAnsi="Arial" w:eastAsia="Arial" w:cs="Arial"/>
+                <w:i w:val="false"/>
+                <w:b w:val="false"/>
+                <w:u w:val="none"/>
+                <w:sz w:val="22"/>
+                <w:szCs w:val="22"/>
+                <w:color w:val="000000"/>
+              </w:rPr>
             </w:pPr>
             <w:r>
               <w:rPr>
@@ -2494,6 +2980,15 @@
               </w:pBdr>
               <w:spacing w:after="100" w:before="100" w:line="240"/>
               <w:ind w:left="100" w:right="100" w:firstLine="0" w:firstLineChars="0"/>
+              <w:rPr>
+                <w:rFonts w:ascii="Arial" w:hAnsi="Arial" w:eastAsia="Arial" w:cs="Arial"/>
+                <w:i w:val="false"/>
+                <w:b w:val="false"/>
+                <w:u w:val="none"/>
+                <w:sz w:val="22"/>
+                <w:szCs w:val="22"/>
+                <w:color w:val="000000"/>
+              </w:rPr>
             </w:pPr>
             <w:r>
               <w:rPr>

</xml_diff>

<commit_message>
last minute fiddling with lab7 demo, adding base plot example
</commit_message>
<xml_diff>
--- a/flex_wls.docx
+++ b/flex_wls.docx
@@ -58,15 +58,6 @@
               </w:pBdr>
               <w:spacing w:after="100" w:before="100" w:line="240"/>
               <w:ind w:left="100" w:right="100" w:firstLine="0" w:firstLineChars="0"/>
-              <w:rPr>
-                <w:rFonts w:ascii="Arial" w:hAnsi="Arial" w:eastAsia="Arial" w:cs="Arial"/>
-                <w:i w:val="false"/>
-                <w:b w:val="false"/>
-                <w:u w:val="none"/>
-                <w:sz w:val="22"/>
-                <w:szCs w:val="22"/>
-                <w:color w:val="000000"/>
-              </w:rPr>
             </w:pPr>
             <w:r>
               <w:rPr>
@@ -111,15 +102,6 @@
               </w:pBdr>
               <w:spacing w:after="100" w:before="100" w:line="240"/>
               <w:ind w:left="100" w:right="100" w:firstLine="0" w:firstLineChars="0"/>
-              <w:rPr>
-                <w:rFonts w:ascii="Arial" w:hAnsi="Arial" w:eastAsia="Arial" w:cs="Arial"/>
-                <w:i w:val="false"/>
-                <w:b w:val="false"/>
-                <w:u w:val="none"/>
-                <w:sz w:val="22"/>
-                <w:szCs w:val="22"/>
-                <w:color w:val="000000"/>
-              </w:rPr>
             </w:pPr>
             <w:r>
               <w:rPr>
@@ -164,15 +146,6 @@
               </w:pBdr>
               <w:spacing w:after="100" w:before="100" w:line="240"/>
               <w:ind w:left="100" w:right="100" w:firstLine="0" w:firstLineChars="0"/>
-              <w:rPr>
-                <w:rFonts w:ascii="Arial" w:hAnsi="Arial" w:eastAsia="Arial" w:cs="Arial"/>
-                <w:i w:val="false"/>
-                <w:b w:val="false"/>
-                <w:u w:val="none"/>
-                <w:sz w:val="22"/>
-                <w:szCs w:val="22"/>
-                <w:color w:val="000000"/>
-              </w:rPr>
             </w:pPr>
             <w:r>
               <w:rPr>
@@ -217,15 +190,6 @@
               </w:pBdr>
               <w:spacing w:after="100" w:before="100" w:line="240"/>
               <w:ind w:left="100" w:right="100" w:firstLine="0" w:firstLineChars="0"/>
-              <w:rPr>
-                <w:rFonts w:ascii="Arial" w:hAnsi="Arial" w:eastAsia="Arial" w:cs="Arial"/>
-                <w:i w:val="false"/>
-                <w:b w:val="false"/>
-                <w:u w:val="none"/>
-                <w:sz w:val="22"/>
-                <w:szCs w:val="22"/>
-                <w:color w:val="000000"/>
-              </w:rPr>
             </w:pPr>
             <w:r>
               <w:rPr>
@@ -270,15 +234,6 @@
               </w:pBdr>
               <w:spacing w:after="100" w:before="100" w:line="240"/>
               <w:ind w:left="100" w:right="100" w:firstLine="0" w:firstLineChars="0"/>
-              <w:rPr>
-                <w:rFonts w:ascii="Arial" w:hAnsi="Arial" w:eastAsia="Arial" w:cs="Arial"/>
-                <w:i w:val="false"/>
-                <w:b w:val="false"/>
-                <w:u w:val="none"/>
-                <w:sz w:val="22"/>
-                <w:szCs w:val="22"/>
-                <w:color w:val="000000"/>
-              </w:rPr>
             </w:pPr>
             <w:r>
               <w:rPr>
@@ -329,15 +284,6 @@
               </w:pBdr>
               <w:spacing w:after="100" w:before="100" w:line="240"/>
               <w:ind w:left="100" w:right="100" w:firstLine="0" w:firstLineChars="0"/>
-              <w:rPr>
-                <w:rFonts w:ascii="Arial" w:hAnsi="Arial" w:eastAsia="Arial" w:cs="Arial"/>
-                <w:i w:val="false"/>
-                <w:b w:val="false"/>
-                <w:u w:val="none"/>
-                <w:sz w:val="22"/>
-                <w:szCs w:val="22"/>
-                <w:color w:val="000000"/>
-              </w:rPr>
             </w:pPr>
             <w:r>
               <w:rPr>
@@ -382,15 +328,6 @@
               </w:pBdr>
               <w:spacing w:after="100" w:before="100" w:line="240"/>
               <w:ind w:left="100" w:right="100" w:firstLine="0" w:firstLineChars="0"/>
-              <w:rPr>
-                <w:rFonts w:ascii="Arial" w:hAnsi="Arial" w:eastAsia="Arial" w:cs="Arial"/>
-                <w:i w:val="false"/>
-                <w:b w:val="false"/>
-                <w:u w:val="none"/>
-                <w:sz w:val="22"/>
-                <w:szCs w:val="22"/>
-                <w:color w:val="000000"/>
-              </w:rPr>
             </w:pPr>
             <w:r>
               <w:rPr>
@@ -435,15 +372,6 @@
               </w:pBdr>
               <w:spacing w:after="100" w:before="100" w:line="240"/>
               <w:ind w:left="100" w:right="100" w:firstLine="0" w:firstLineChars="0"/>
-              <w:rPr>
-                <w:rFonts w:ascii="Arial" w:hAnsi="Arial" w:eastAsia="Arial" w:cs="Arial"/>
-                <w:i w:val="false"/>
-                <w:b w:val="false"/>
-                <w:u w:val="none"/>
-                <w:sz w:val="22"/>
-                <w:szCs w:val="22"/>
-                <w:color w:val="000000"/>
-              </w:rPr>
             </w:pPr>
             <w:r>
               <w:rPr>
@@ -488,15 +416,6 @@
               </w:pBdr>
               <w:spacing w:after="100" w:before="100" w:line="240"/>
               <w:ind w:left="100" w:right="100" w:firstLine="0" w:firstLineChars="0"/>
-              <w:rPr>
-                <w:rFonts w:ascii="Arial" w:hAnsi="Arial" w:eastAsia="Arial" w:cs="Arial"/>
-                <w:i w:val="false"/>
-                <w:b w:val="false"/>
-                <w:u w:val="none"/>
-                <w:sz w:val="22"/>
-                <w:szCs w:val="22"/>
-                <w:color w:val="000000"/>
-              </w:rPr>
             </w:pPr>
             <w:r>
               <w:rPr>
@@ -541,15 +460,6 @@
               </w:pBdr>
               <w:spacing w:after="100" w:before="100" w:line="240"/>
               <w:ind w:left="100" w:right="100" w:firstLine="0" w:firstLineChars="0"/>
-              <w:rPr>
-                <w:rFonts w:ascii="Arial" w:hAnsi="Arial" w:eastAsia="Arial" w:cs="Arial"/>
-                <w:i w:val="false"/>
-                <w:b w:val="false"/>
-                <w:u w:val="none"/>
-                <w:sz w:val="22"/>
-                <w:szCs w:val="22"/>
-                <w:color w:val="000000"/>
-              </w:rPr>
             </w:pPr>
             <w:r>
               <w:rPr>
@@ -600,15 +510,6 @@
               </w:pBdr>
               <w:spacing w:after="100" w:before="100" w:line="240"/>
               <w:ind w:left="100" w:right="100" w:firstLine="0" w:firstLineChars="0"/>
-              <w:rPr>
-                <w:rFonts w:ascii="Arial" w:hAnsi="Arial" w:eastAsia="Arial" w:cs="Arial"/>
-                <w:i w:val="false"/>
-                <w:b w:val="false"/>
-                <w:u w:val="none"/>
-                <w:sz w:val="22"/>
-                <w:szCs w:val="22"/>
-                <w:color w:val="000000"/>
-              </w:rPr>
             </w:pPr>
             <w:r>
               <w:rPr>
@@ -653,15 +554,6 @@
               </w:pBdr>
               <w:spacing w:after="100" w:before="100" w:line="240"/>
               <w:ind w:left="100" w:right="100" w:firstLine="0" w:firstLineChars="0"/>
-              <w:rPr>
-                <w:rFonts w:ascii="Arial" w:hAnsi="Arial" w:eastAsia="Arial" w:cs="Arial"/>
-                <w:i w:val="false"/>
-                <w:b w:val="false"/>
-                <w:u w:val="none"/>
-                <w:sz w:val="22"/>
-                <w:szCs w:val="22"/>
-                <w:color w:val="000000"/>
-              </w:rPr>
             </w:pPr>
             <w:r>
               <w:rPr>
@@ -706,15 +598,6 @@
               </w:pBdr>
               <w:spacing w:after="100" w:before="100" w:line="240"/>
               <w:ind w:left="100" w:right="100" w:firstLine="0" w:firstLineChars="0"/>
-              <w:rPr>
-                <w:rFonts w:ascii="Arial" w:hAnsi="Arial" w:eastAsia="Arial" w:cs="Arial"/>
-                <w:i w:val="false"/>
-                <w:b w:val="false"/>
-                <w:u w:val="none"/>
-                <w:sz w:val="22"/>
-                <w:szCs w:val="22"/>
-                <w:color w:val="000000"/>
-              </w:rPr>
             </w:pPr>
             <w:r>
               <w:rPr>
@@ -759,15 +642,6 @@
               </w:pBdr>
               <w:spacing w:after="100" w:before="100" w:line="240"/>
               <w:ind w:left="100" w:right="100" w:firstLine="0" w:firstLineChars="0"/>
-              <w:rPr>
-                <w:rFonts w:ascii="Arial" w:hAnsi="Arial" w:eastAsia="Arial" w:cs="Arial"/>
-                <w:i w:val="false"/>
-                <w:b w:val="false"/>
-                <w:u w:val="none"/>
-                <w:sz w:val="22"/>
-                <w:szCs w:val="22"/>
-                <w:color w:val="000000"/>
-              </w:rPr>
             </w:pPr>
             <w:r>
               <w:rPr>
@@ -812,15 +686,6 @@
               </w:pBdr>
               <w:spacing w:after="100" w:before="100" w:line="240"/>
               <w:ind w:left="100" w:right="100" w:firstLine="0" w:firstLineChars="0"/>
-              <w:rPr>
-                <w:rFonts w:ascii="Arial" w:hAnsi="Arial" w:eastAsia="Arial" w:cs="Arial"/>
-                <w:i w:val="false"/>
-                <w:b w:val="false"/>
-                <w:u w:val="none"/>
-                <w:sz w:val="22"/>
-                <w:szCs w:val="22"/>
-                <w:color w:val="000000"/>
-              </w:rPr>
             </w:pPr>
             <w:r>
               <w:rPr>
@@ -871,15 +736,6 @@
               </w:pBdr>
               <w:spacing w:after="100" w:before="100" w:line="240"/>
               <w:ind w:left="100" w:right="100" w:firstLine="0" w:firstLineChars="0"/>
-              <w:rPr>
-                <w:rFonts w:ascii="Arial" w:hAnsi="Arial" w:eastAsia="Arial" w:cs="Arial"/>
-                <w:i w:val="false"/>
-                <w:b w:val="false"/>
-                <w:u w:val="none"/>
-                <w:sz w:val="22"/>
-                <w:szCs w:val="22"/>
-                <w:color w:val="000000"/>
-              </w:rPr>
             </w:pPr>
             <w:r>
               <w:rPr>
@@ -924,15 +780,6 @@
               </w:pBdr>
               <w:spacing w:after="100" w:before="100" w:line="240"/>
               <w:ind w:left="100" w:right="100" w:firstLine="0" w:firstLineChars="0"/>
-              <w:rPr>
-                <w:rFonts w:ascii="Arial" w:hAnsi="Arial" w:eastAsia="Arial" w:cs="Arial"/>
-                <w:i w:val="false"/>
-                <w:b w:val="false"/>
-                <w:u w:val="none"/>
-                <w:sz w:val="22"/>
-                <w:szCs w:val="22"/>
-                <w:color w:val="000000"/>
-              </w:rPr>
             </w:pPr>
             <w:r>
               <w:rPr>
@@ -977,15 +824,6 @@
               </w:pBdr>
               <w:spacing w:after="100" w:before="100" w:line="240"/>
               <w:ind w:left="100" w:right="100" w:firstLine="0" w:firstLineChars="0"/>
-              <w:rPr>
-                <w:rFonts w:ascii="Arial" w:hAnsi="Arial" w:eastAsia="Arial" w:cs="Arial"/>
-                <w:i w:val="false"/>
-                <w:b w:val="false"/>
-                <w:u w:val="none"/>
-                <w:sz w:val="22"/>
-                <w:szCs w:val="22"/>
-                <w:color w:val="000000"/>
-              </w:rPr>
             </w:pPr>
             <w:r>
               <w:rPr>
@@ -1030,15 +868,6 @@
               </w:pBdr>
               <w:spacing w:after="100" w:before="100" w:line="240"/>
               <w:ind w:left="100" w:right="100" w:firstLine="0" w:firstLineChars="0"/>
-              <w:rPr>
-                <w:rFonts w:ascii="Arial" w:hAnsi="Arial" w:eastAsia="Arial" w:cs="Arial"/>
-                <w:i w:val="false"/>
-                <w:b w:val="false"/>
-                <w:u w:val="none"/>
-                <w:sz w:val="22"/>
-                <w:szCs w:val="22"/>
-                <w:color w:val="000000"/>
-              </w:rPr>
             </w:pPr>
             <w:r>
               <w:rPr>
@@ -1083,15 +912,6 @@
               </w:pBdr>
               <w:spacing w:after="100" w:before="100" w:line="240"/>
               <w:ind w:left="100" w:right="100" w:firstLine="0" w:firstLineChars="0"/>
-              <w:rPr>
-                <w:rFonts w:ascii="Arial" w:hAnsi="Arial" w:eastAsia="Arial" w:cs="Arial"/>
-                <w:i w:val="false"/>
-                <w:b w:val="false"/>
-                <w:u w:val="none"/>
-                <w:sz w:val="22"/>
-                <w:szCs w:val="22"/>
-                <w:color w:val="000000"/>
-              </w:rPr>
             </w:pPr>
             <w:r>
               <w:rPr>
@@ -1142,15 +962,6 @@
               </w:pBdr>
               <w:spacing w:after="100" w:before="100" w:line="240"/>
               <w:ind w:left="100" w:right="100" w:firstLine="0" w:firstLineChars="0"/>
-              <w:rPr>
-                <w:rFonts w:ascii="Arial" w:hAnsi="Arial" w:eastAsia="Arial" w:cs="Arial"/>
-                <w:i w:val="false"/>
-                <w:b w:val="false"/>
-                <w:u w:val="none"/>
-                <w:sz w:val="22"/>
-                <w:szCs w:val="22"/>
-                <w:color w:val="000000"/>
-              </w:rPr>
             </w:pPr>
             <w:r>
               <w:rPr>
@@ -1195,15 +1006,6 @@
               </w:pBdr>
               <w:spacing w:after="100" w:before="100" w:line="240"/>
               <w:ind w:left="100" w:right="100" w:firstLine="0" w:firstLineChars="0"/>
-              <w:rPr>
-                <w:rFonts w:ascii="Arial" w:hAnsi="Arial" w:eastAsia="Arial" w:cs="Arial"/>
-                <w:i w:val="false"/>
-                <w:b w:val="false"/>
-                <w:u w:val="none"/>
-                <w:sz w:val="22"/>
-                <w:szCs w:val="22"/>
-                <w:color w:val="000000"/>
-              </w:rPr>
             </w:pPr>
             <w:r>
               <w:rPr>
@@ -1248,15 +1050,6 @@
               </w:pBdr>
               <w:spacing w:after="100" w:before="100" w:line="240"/>
               <w:ind w:left="100" w:right="100" w:firstLine="0" w:firstLineChars="0"/>
-              <w:rPr>
-                <w:rFonts w:ascii="Arial" w:hAnsi="Arial" w:eastAsia="Arial" w:cs="Arial"/>
-                <w:i w:val="false"/>
-                <w:b w:val="false"/>
-                <w:u w:val="none"/>
-                <w:sz w:val="22"/>
-                <w:szCs w:val="22"/>
-                <w:color w:val="000000"/>
-              </w:rPr>
             </w:pPr>
             <w:r>
               <w:rPr>
@@ -1301,15 +1094,6 @@
               </w:pBdr>
               <w:spacing w:after="100" w:before="100" w:line="240"/>
               <w:ind w:left="100" w:right="100" w:firstLine="0" w:firstLineChars="0"/>
-              <w:rPr>
-                <w:rFonts w:ascii="Arial" w:hAnsi="Arial" w:eastAsia="Arial" w:cs="Arial"/>
-                <w:i w:val="false"/>
-                <w:b w:val="false"/>
-                <w:u w:val="none"/>
-                <w:sz w:val="22"/>
-                <w:szCs w:val="22"/>
-                <w:color w:val="000000"/>
-              </w:rPr>
             </w:pPr>
             <w:r>
               <w:rPr>
@@ -1354,15 +1138,6 @@
               </w:pBdr>
               <w:spacing w:after="100" w:before="100" w:line="240"/>
               <w:ind w:left="100" w:right="100" w:firstLine="0" w:firstLineChars="0"/>
-              <w:rPr>
-                <w:rFonts w:ascii="Arial" w:hAnsi="Arial" w:eastAsia="Arial" w:cs="Arial"/>
-                <w:i w:val="false"/>
-                <w:b w:val="false"/>
-                <w:u w:val="none"/>
-                <w:sz w:val="22"/>
-                <w:szCs w:val="22"/>
-                <w:color w:val="000000"/>
-              </w:rPr>
             </w:pPr>
             <w:r>
               <w:rPr>
@@ -1413,15 +1188,6 @@
               </w:pBdr>
               <w:spacing w:after="100" w:before="100" w:line="240"/>
               <w:ind w:left="100" w:right="100" w:firstLine="0" w:firstLineChars="0"/>
-              <w:rPr>
-                <w:rFonts w:ascii="Arial" w:hAnsi="Arial" w:eastAsia="Arial" w:cs="Arial"/>
-                <w:i w:val="false"/>
-                <w:b w:val="false"/>
-                <w:u w:val="none"/>
-                <w:sz w:val="22"/>
-                <w:szCs w:val="22"/>
-                <w:color w:val="000000"/>
-              </w:rPr>
             </w:pPr>
             <w:r>
               <w:rPr>
@@ -1466,15 +1232,6 @@
               </w:pBdr>
               <w:spacing w:after="100" w:before="100" w:line="240"/>
               <w:ind w:left="100" w:right="100" w:firstLine="0" w:firstLineChars="0"/>
-              <w:rPr>
-                <w:rFonts w:ascii="Arial" w:hAnsi="Arial" w:eastAsia="Arial" w:cs="Arial"/>
-                <w:i w:val="false"/>
-                <w:b w:val="false"/>
-                <w:u w:val="none"/>
-                <w:sz w:val="22"/>
-                <w:szCs w:val="22"/>
-                <w:color w:val="000000"/>
-              </w:rPr>
             </w:pPr>
             <w:r>
               <w:rPr>
@@ -1519,15 +1276,6 @@
               </w:pBdr>
               <w:spacing w:after="100" w:before="100" w:line="240"/>
               <w:ind w:left="100" w:right="100" w:firstLine="0" w:firstLineChars="0"/>
-              <w:rPr>
-                <w:rFonts w:ascii="Arial" w:hAnsi="Arial" w:eastAsia="Arial" w:cs="Arial"/>
-                <w:i w:val="false"/>
-                <w:b w:val="false"/>
-                <w:u w:val="none"/>
-                <w:sz w:val="22"/>
-                <w:szCs w:val="22"/>
-                <w:color w:val="000000"/>
-              </w:rPr>
             </w:pPr>
             <w:r>
               <w:rPr>
@@ -1572,15 +1320,6 @@
               </w:pBdr>
               <w:spacing w:after="100" w:before="100" w:line="240"/>
               <w:ind w:left="100" w:right="100" w:firstLine="0" w:firstLineChars="0"/>
-              <w:rPr>
-                <w:rFonts w:ascii="Arial" w:hAnsi="Arial" w:eastAsia="Arial" w:cs="Arial"/>
-                <w:i w:val="false"/>
-                <w:b w:val="false"/>
-                <w:u w:val="none"/>
-                <w:sz w:val="22"/>
-                <w:szCs w:val="22"/>
-                <w:color w:val="000000"/>
-              </w:rPr>
             </w:pPr>
             <w:r>
               <w:rPr>
@@ -1625,15 +1364,6 @@
               </w:pBdr>
               <w:spacing w:after="100" w:before="100" w:line="240"/>
               <w:ind w:left="100" w:right="100" w:firstLine="0" w:firstLineChars="0"/>
-              <w:rPr>
-                <w:rFonts w:ascii="Arial" w:hAnsi="Arial" w:eastAsia="Arial" w:cs="Arial"/>
-                <w:i w:val="false"/>
-                <w:b w:val="false"/>
-                <w:u w:val="none"/>
-                <w:sz w:val="22"/>
-                <w:szCs w:val="22"/>
-                <w:color w:val="000000"/>
-              </w:rPr>
             </w:pPr>
             <w:r>
               <w:rPr>
@@ -1684,15 +1414,6 @@
               </w:pBdr>
               <w:spacing w:after="100" w:before="100" w:line="240"/>
               <w:ind w:left="100" w:right="100" w:firstLine="0" w:firstLineChars="0"/>
-              <w:rPr>
-                <w:rFonts w:ascii="Arial" w:hAnsi="Arial" w:eastAsia="Arial" w:cs="Arial"/>
-                <w:i w:val="false"/>
-                <w:b w:val="false"/>
-                <w:u w:val="none"/>
-                <w:sz w:val="22"/>
-                <w:szCs w:val="22"/>
-                <w:color w:val="000000"/>
-              </w:rPr>
             </w:pPr>
             <w:r>
               <w:rPr>
@@ -1737,15 +1458,6 @@
               </w:pBdr>
               <w:spacing w:after="100" w:before="100" w:line="240"/>
               <w:ind w:left="100" w:right="100" w:firstLine="0" w:firstLineChars="0"/>
-              <w:rPr>
-                <w:rFonts w:ascii="Arial" w:hAnsi="Arial" w:eastAsia="Arial" w:cs="Arial"/>
-                <w:i w:val="false"/>
-                <w:b w:val="false"/>
-                <w:u w:val="none"/>
-                <w:sz w:val="22"/>
-                <w:szCs w:val="22"/>
-                <w:color w:val="000000"/>
-              </w:rPr>
             </w:pPr>
             <w:r>
               <w:rPr>
@@ -1790,15 +1502,6 @@
               </w:pBdr>
               <w:spacing w:after="100" w:before="100" w:line="240"/>
               <w:ind w:left="100" w:right="100" w:firstLine="0" w:firstLineChars="0"/>
-              <w:rPr>
-                <w:rFonts w:ascii="Arial" w:hAnsi="Arial" w:eastAsia="Arial" w:cs="Arial"/>
-                <w:i w:val="false"/>
-                <w:b w:val="false"/>
-                <w:u w:val="none"/>
-                <w:sz w:val="22"/>
-                <w:szCs w:val="22"/>
-                <w:color w:val="000000"/>
-              </w:rPr>
             </w:pPr>
             <w:r>
               <w:rPr>
@@ -1843,15 +1546,6 @@
               </w:pBdr>
               <w:spacing w:after="100" w:before="100" w:line="240"/>
               <w:ind w:left="100" w:right="100" w:firstLine="0" w:firstLineChars="0"/>
-              <w:rPr>
-                <w:rFonts w:ascii="Arial" w:hAnsi="Arial" w:eastAsia="Arial" w:cs="Arial"/>
-                <w:i w:val="false"/>
-                <w:b w:val="false"/>
-                <w:u w:val="none"/>
-                <w:sz w:val="22"/>
-                <w:szCs w:val="22"/>
-                <w:color w:val="000000"/>
-              </w:rPr>
             </w:pPr>
             <w:r>
               <w:rPr>
@@ -1896,15 +1590,6 @@
               </w:pBdr>
               <w:spacing w:after="100" w:before="100" w:line="240"/>
               <w:ind w:left="100" w:right="100" w:firstLine="0" w:firstLineChars="0"/>
-              <w:rPr>
-                <w:rFonts w:ascii="Arial" w:hAnsi="Arial" w:eastAsia="Arial" w:cs="Arial"/>
-                <w:i w:val="false"/>
-                <w:b w:val="false"/>
-                <w:u w:val="none"/>
-                <w:sz w:val="22"/>
-                <w:szCs w:val="22"/>
-                <w:color w:val="000000"/>
-              </w:rPr>
             </w:pPr>
             <w:r>
               <w:rPr>
@@ -1955,15 +1640,6 @@
               </w:pBdr>
               <w:spacing w:after="100" w:before="100" w:line="240"/>
               <w:ind w:left="100" w:right="100" w:firstLine="0" w:firstLineChars="0"/>
-              <w:rPr>
-                <w:rFonts w:ascii="Arial" w:hAnsi="Arial" w:eastAsia="Arial" w:cs="Arial"/>
-                <w:i w:val="false"/>
-                <w:b w:val="false"/>
-                <w:u w:val="none"/>
-                <w:sz w:val="22"/>
-                <w:szCs w:val="22"/>
-                <w:color w:val="000000"/>
-              </w:rPr>
             </w:pPr>
             <w:r>
               <w:rPr>
@@ -2008,15 +1684,6 @@
               </w:pBdr>
               <w:spacing w:after="100" w:before="100" w:line="240"/>
               <w:ind w:left="100" w:right="100" w:firstLine="0" w:firstLineChars="0"/>
-              <w:rPr>
-                <w:rFonts w:ascii="Arial" w:hAnsi="Arial" w:eastAsia="Arial" w:cs="Arial"/>
-                <w:i w:val="false"/>
-                <w:b w:val="false"/>
-                <w:u w:val="none"/>
-                <w:sz w:val="22"/>
-                <w:szCs w:val="22"/>
-                <w:color w:val="000000"/>
-              </w:rPr>
             </w:pPr>
             <w:r>
               <w:rPr>
@@ -2061,15 +1728,6 @@
               </w:pBdr>
               <w:spacing w:after="100" w:before="100" w:line="240"/>
               <w:ind w:left="100" w:right="100" w:firstLine="0" w:firstLineChars="0"/>
-              <w:rPr>
-                <w:rFonts w:ascii="Arial" w:hAnsi="Arial" w:eastAsia="Arial" w:cs="Arial"/>
-                <w:i w:val="false"/>
-                <w:b w:val="false"/>
-                <w:u w:val="none"/>
-                <w:sz w:val="22"/>
-                <w:szCs w:val="22"/>
-                <w:color w:val="000000"/>
-              </w:rPr>
             </w:pPr>
             <w:r>
               <w:rPr>
@@ -2114,15 +1772,6 @@
               </w:pBdr>
               <w:spacing w:after="100" w:before="100" w:line="240"/>
               <w:ind w:left="100" w:right="100" w:firstLine="0" w:firstLineChars="0"/>
-              <w:rPr>
-                <w:rFonts w:ascii="Arial" w:hAnsi="Arial" w:eastAsia="Arial" w:cs="Arial"/>
-                <w:i w:val="false"/>
-                <w:b w:val="false"/>
-                <w:u w:val="none"/>
-                <w:sz w:val="22"/>
-                <w:szCs w:val="22"/>
-                <w:color w:val="000000"/>
-              </w:rPr>
             </w:pPr>
             <w:r>
               <w:rPr>
@@ -2167,15 +1816,6 @@
               </w:pBdr>
               <w:spacing w:after="100" w:before="100" w:line="240"/>
               <w:ind w:left="100" w:right="100" w:firstLine="0" w:firstLineChars="0"/>
-              <w:rPr>
-                <w:rFonts w:ascii="Arial" w:hAnsi="Arial" w:eastAsia="Arial" w:cs="Arial"/>
-                <w:i w:val="false"/>
-                <w:b w:val="false"/>
-                <w:u w:val="none"/>
-                <w:sz w:val="22"/>
-                <w:szCs w:val="22"/>
-                <w:color w:val="000000"/>
-              </w:rPr>
             </w:pPr>
             <w:r>
               <w:rPr>
@@ -2226,15 +1866,6 @@
               </w:pBdr>
               <w:spacing w:after="100" w:before="100" w:line="240"/>
               <w:ind w:left="100" w:right="100" w:firstLine="0" w:firstLineChars="0"/>
-              <w:rPr>
-                <w:rFonts w:ascii="Arial" w:hAnsi="Arial" w:eastAsia="Arial" w:cs="Arial"/>
-                <w:i w:val="false"/>
-                <w:b w:val="false"/>
-                <w:u w:val="none"/>
-                <w:sz w:val="22"/>
-                <w:szCs w:val="22"/>
-                <w:color w:val="000000"/>
-              </w:rPr>
             </w:pPr>
             <w:r>
               <w:rPr>
@@ -2279,15 +1910,6 @@
               </w:pBdr>
               <w:spacing w:after="100" w:before="100" w:line="240"/>
               <w:ind w:left="100" w:right="100" w:firstLine="0" w:firstLineChars="0"/>
-              <w:rPr>
-                <w:rFonts w:ascii="Arial" w:hAnsi="Arial" w:eastAsia="Arial" w:cs="Arial"/>
-                <w:i w:val="false"/>
-                <w:b w:val="false"/>
-                <w:u w:val="none"/>
-                <w:sz w:val="22"/>
-                <w:szCs w:val="22"/>
-                <w:color w:val="000000"/>
-              </w:rPr>
             </w:pPr>
             <w:r>
               <w:rPr>
@@ -2332,15 +1954,6 @@
               </w:pBdr>
               <w:spacing w:after="100" w:before="100" w:line="240"/>
               <w:ind w:left="100" w:right="100" w:firstLine="0" w:firstLineChars="0"/>
-              <w:rPr>
-                <w:rFonts w:ascii="Arial" w:hAnsi="Arial" w:eastAsia="Arial" w:cs="Arial"/>
-                <w:i w:val="false"/>
-                <w:b w:val="false"/>
-                <w:u w:val="none"/>
-                <w:sz w:val="22"/>
-                <w:szCs w:val="22"/>
-                <w:color w:val="000000"/>
-              </w:rPr>
             </w:pPr>
             <w:r>
               <w:rPr>
@@ -2385,15 +1998,6 @@
               </w:pBdr>
               <w:spacing w:after="100" w:before="100" w:line="240"/>
               <w:ind w:left="100" w:right="100" w:firstLine="0" w:firstLineChars="0"/>
-              <w:rPr>
-                <w:rFonts w:ascii="Arial" w:hAnsi="Arial" w:eastAsia="Arial" w:cs="Arial"/>
-                <w:i w:val="false"/>
-                <w:b w:val="false"/>
-                <w:u w:val="none"/>
-                <w:sz w:val="22"/>
-                <w:szCs w:val="22"/>
-                <w:color w:val="000000"/>
-              </w:rPr>
             </w:pPr>
             <w:r>
               <w:rPr>
@@ -2438,15 +2042,6 @@
               </w:pBdr>
               <w:spacing w:after="100" w:before="100" w:line="240"/>
               <w:ind w:left="100" w:right="100" w:firstLine="0" w:firstLineChars="0"/>
-              <w:rPr>
-                <w:rFonts w:ascii="Arial" w:hAnsi="Arial" w:eastAsia="Arial" w:cs="Arial"/>
-                <w:i w:val="false"/>
-                <w:b w:val="false"/>
-                <w:u w:val="none"/>
-                <w:sz w:val="22"/>
-                <w:szCs w:val="22"/>
-                <w:color w:val="000000"/>
-              </w:rPr>
             </w:pPr>
             <w:r>
               <w:rPr>
@@ -2497,15 +2092,6 @@
               </w:pBdr>
               <w:spacing w:after="100" w:before="100" w:line="240"/>
               <w:ind w:left="100" w:right="100" w:firstLine="0" w:firstLineChars="0"/>
-              <w:rPr>
-                <w:rFonts w:ascii="Arial" w:hAnsi="Arial" w:eastAsia="Arial" w:cs="Arial"/>
-                <w:i w:val="false"/>
-                <w:b w:val="false"/>
-                <w:u w:val="none"/>
-                <w:sz w:val="22"/>
-                <w:szCs w:val="22"/>
-                <w:color w:val="000000"/>
-              </w:rPr>
             </w:pPr>
             <w:r>
               <w:rPr>
@@ -2550,15 +2136,6 @@
               </w:pBdr>
               <w:spacing w:after="100" w:before="100" w:line="240"/>
               <w:ind w:left="100" w:right="100" w:firstLine="0" w:firstLineChars="0"/>
-              <w:rPr>
-                <w:rFonts w:ascii="Arial" w:hAnsi="Arial" w:eastAsia="Arial" w:cs="Arial"/>
-                <w:i w:val="false"/>
-                <w:b w:val="false"/>
-                <w:u w:val="none"/>
-                <w:sz w:val="22"/>
-                <w:szCs w:val="22"/>
-                <w:color w:val="000000"/>
-              </w:rPr>
             </w:pPr>
             <w:r>
               <w:rPr>
@@ -2603,15 +2180,6 @@
               </w:pBdr>
               <w:spacing w:after="100" w:before="100" w:line="240"/>
               <w:ind w:left="100" w:right="100" w:firstLine="0" w:firstLineChars="0"/>
-              <w:rPr>
-                <w:rFonts w:ascii="Arial" w:hAnsi="Arial" w:eastAsia="Arial" w:cs="Arial"/>
-                <w:i w:val="false"/>
-                <w:b w:val="false"/>
-                <w:u w:val="none"/>
-                <w:sz w:val="22"/>
-                <w:szCs w:val="22"/>
-                <w:color w:val="000000"/>
-              </w:rPr>
             </w:pPr>
             <w:r>
               <w:rPr>
@@ -2656,15 +2224,6 @@
               </w:pBdr>
               <w:spacing w:after="100" w:before="100" w:line="240"/>
               <w:ind w:left="100" w:right="100" w:firstLine="0" w:firstLineChars="0"/>
-              <w:rPr>
-                <w:rFonts w:ascii="Arial" w:hAnsi="Arial" w:eastAsia="Arial" w:cs="Arial"/>
-                <w:i w:val="false"/>
-                <w:b w:val="false"/>
-                <w:u w:val="none"/>
-                <w:sz w:val="22"/>
-                <w:szCs w:val="22"/>
-                <w:color w:val="000000"/>
-              </w:rPr>
             </w:pPr>
             <w:r>
               <w:rPr>
@@ -2709,15 +2268,6 @@
               </w:pBdr>
               <w:spacing w:after="100" w:before="100" w:line="240"/>
               <w:ind w:left="100" w:right="100" w:firstLine="0" w:firstLineChars="0"/>
-              <w:rPr>
-                <w:rFonts w:ascii="Arial" w:hAnsi="Arial" w:eastAsia="Arial" w:cs="Arial"/>
-                <w:i w:val="false"/>
-                <w:b w:val="false"/>
-                <w:u w:val="none"/>
-                <w:sz w:val="22"/>
-                <w:szCs w:val="22"/>
-                <w:color w:val="000000"/>
-              </w:rPr>
             </w:pPr>
             <w:r>
               <w:rPr>
@@ -2768,15 +2318,6 @@
               </w:pBdr>
               <w:spacing w:after="100" w:before="100" w:line="240"/>
               <w:ind w:left="100" w:right="100" w:firstLine="0" w:firstLineChars="0"/>
-              <w:rPr>
-                <w:rFonts w:ascii="Arial" w:hAnsi="Arial" w:eastAsia="Arial" w:cs="Arial"/>
-                <w:i w:val="false"/>
-                <w:b w:val="false"/>
-                <w:u w:val="none"/>
-                <w:sz w:val="22"/>
-                <w:szCs w:val="22"/>
-                <w:color w:val="000000"/>
-              </w:rPr>
             </w:pPr>
             <w:r>
               <w:rPr>
@@ -2821,15 +2362,6 @@
               </w:pBdr>
               <w:spacing w:after="100" w:before="100" w:line="240"/>
               <w:ind w:left="100" w:right="100" w:firstLine="0" w:firstLineChars="0"/>
-              <w:rPr>
-                <w:rFonts w:ascii="Arial" w:hAnsi="Arial" w:eastAsia="Arial" w:cs="Arial"/>
-                <w:i w:val="false"/>
-                <w:b w:val="false"/>
-                <w:u w:val="none"/>
-                <w:sz w:val="22"/>
-                <w:szCs w:val="22"/>
-                <w:color w:val="000000"/>
-              </w:rPr>
             </w:pPr>
             <w:r>
               <w:rPr>
@@ -2874,15 +2406,6 @@
               </w:pBdr>
               <w:spacing w:after="100" w:before="100" w:line="240"/>
               <w:ind w:left="100" w:right="100" w:firstLine="0" w:firstLineChars="0"/>
-              <w:rPr>
-                <w:rFonts w:ascii="Arial" w:hAnsi="Arial" w:eastAsia="Arial" w:cs="Arial"/>
-                <w:i w:val="false"/>
-                <w:b w:val="false"/>
-                <w:u w:val="none"/>
-                <w:sz w:val="22"/>
-                <w:szCs w:val="22"/>
-                <w:color w:val="000000"/>
-              </w:rPr>
             </w:pPr>
             <w:r>
               <w:rPr>
@@ -2927,15 +2450,6 @@
               </w:pBdr>
               <w:spacing w:after="100" w:before="100" w:line="240"/>
               <w:ind w:left="100" w:right="100" w:firstLine="0" w:firstLineChars="0"/>
-              <w:rPr>
-                <w:rFonts w:ascii="Arial" w:hAnsi="Arial" w:eastAsia="Arial" w:cs="Arial"/>
-                <w:i w:val="false"/>
-                <w:b w:val="false"/>
-                <w:u w:val="none"/>
-                <w:sz w:val="22"/>
-                <w:szCs w:val="22"/>
-                <w:color w:val="000000"/>
-              </w:rPr>
             </w:pPr>
             <w:r>
               <w:rPr>
@@ -2980,15 +2494,6 @@
               </w:pBdr>
               <w:spacing w:after="100" w:before="100" w:line="240"/>
               <w:ind w:left="100" w:right="100" w:firstLine="0" w:firstLineChars="0"/>
-              <w:rPr>
-                <w:rFonts w:ascii="Arial" w:hAnsi="Arial" w:eastAsia="Arial" w:cs="Arial"/>
-                <w:i w:val="false"/>
-                <w:b w:val="false"/>
-                <w:u w:val="none"/>
-                <w:sz w:val="22"/>
-                <w:szCs w:val="22"/>
-                <w:color w:val="000000"/>
-              </w:rPr>
             </w:pPr>
             <w:r>
               <w:rPr>

</xml_diff>